<commit_message>
vault backup: 2023-12-11 10:04:43
</commit_message>
<xml_diff>
--- a/Vakken/Woorden als wapens/Weekopdrachten/Week 11/Weekopdracht 11.docx
+++ b/Vakken/Woorden als wapens/Weekopdrachten/Week 11/Weekopdracht 11.docx
@@ -9,12 +9,21 @@
           <w:lang w:val="en-US"/>
         </w:rPr>
       </w:pPr>
-      <w:r>
-        <w:rPr>
-          <w:rFonts w:ascii="Roboto" w:hAnsi="Roboto"/>
-          <w:lang w:val="en-US"/>
-        </w:rPr>
-        <w:t>Weekopdracht 11</w:t>
+      <w:proofErr w:type="spellStart"/>
+      <w:r>
+        <w:rPr>
+          <w:rFonts w:ascii="Roboto" w:hAnsi="Roboto"/>
+          <w:lang w:val="en-US"/>
+        </w:rPr>
+        <w:t>Weekopdracht</w:t>
+      </w:r>
+      <w:proofErr w:type="spellEnd"/>
+      <w:r>
+        <w:rPr>
+          <w:rFonts w:ascii="Roboto" w:hAnsi="Roboto"/>
+          <w:lang w:val="en-US"/>
+        </w:rPr>
+        <w:t xml:space="preserve"> 11</w:t>
       </w:r>
     </w:p>
     <w:p>
@@ -29,7 +38,23 @@
           <w:rFonts w:ascii="Roboto" w:hAnsi="Roboto"/>
           <w:lang w:val="en-US"/>
         </w:rPr>
-        <w:t>Jort Siemes s4028198</w:t>
+        <w:t xml:space="preserve">Jort </w:t>
+      </w:r>
+      <w:proofErr w:type="spellStart"/>
+      <w:r>
+        <w:rPr>
+          <w:rFonts w:ascii="Roboto" w:hAnsi="Roboto"/>
+          <w:lang w:val="en-US"/>
+        </w:rPr>
+        <w:t>Siemes</w:t>
+      </w:r>
+      <w:proofErr w:type="spellEnd"/>
+      <w:r>
+        <w:rPr>
+          <w:rFonts w:ascii="Roboto" w:hAnsi="Roboto"/>
+          <w:lang w:val="en-US"/>
+        </w:rPr>
+        <w:t xml:space="preserve"> s4028198</w:t>
       </w:r>
     </w:p>
     <w:p>
@@ -44,12 +69,21 @@
           <w:lang w:val="en-US"/>
         </w:rPr>
       </w:pPr>
-      <w:r>
-        <w:rPr>
-          <w:rFonts w:ascii="Roboto" w:hAnsi="Roboto"/>
-          <w:lang w:val="en-US"/>
-        </w:rPr>
-        <w:t>Discussiepunt:</w:t>
+      <w:proofErr w:type="spellStart"/>
+      <w:r>
+        <w:rPr>
+          <w:rFonts w:ascii="Roboto" w:hAnsi="Roboto"/>
+          <w:lang w:val="en-US"/>
+        </w:rPr>
+        <w:t>Discussiepunt</w:t>
+      </w:r>
+      <w:proofErr w:type="spellEnd"/>
+      <w:r>
+        <w:rPr>
+          <w:rFonts w:ascii="Roboto" w:hAnsi="Roboto"/>
+          <w:lang w:val="en-US"/>
+        </w:rPr>
+        <w:t>:</w:t>
       </w:r>
     </w:p>
     <w:p>
@@ -64,7 +98,727 @@
           <w:rFonts w:ascii="Roboto" w:hAnsi="Roboto"/>
           <w:lang w:val="en-US"/>
         </w:rPr>
-        <w:t>Wat ik zelf merk op het internet is dat een “menselijke stem” erg contextafhankelijk is, de gemeente wil op twitter een specifieke groep mensen aanspreken. Dit zullen geen jongeren zijn die gamen bijvoorbeeld. Hierin merk ik zelf heel erg dat er ook een afkeur is naar bedrijven die te veel de CHV gaan gebruiken om erbij te horen. Wat juist weer in mijn ervaring kan leiden tot een negatiever perspectief.</w:t>
+        <w:t xml:space="preserve">Wat </w:t>
+      </w:r>
+      <w:proofErr w:type="spellStart"/>
+      <w:r>
+        <w:rPr>
+          <w:rFonts w:ascii="Roboto" w:hAnsi="Roboto"/>
+          <w:lang w:val="en-US"/>
+        </w:rPr>
+        <w:t>ik</w:t>
+      </w:r>
+      <w:proofErr w:type="spellEnd"/>
+      <w:r>
+        <w:rPr>
+          <w:rFonts w:ascii="Roboto" w:hAnsi="Roboto"/>
+          <w:lang w:val="en-US"/>
+        </w:rPr>
+        <w:t xml:space="preserve"> </w:t>
+      </w:r>
+      <w:proofErr w:type="spellStart"/>
+      <w:r>
+        <w:rPr>
+          <w:rFonts w:ascii="Roboto" w:hAnsi="Roboto"/>
+          <w:lang w:val="en-US"/>
+        </w:rPr>
+        <w:t>zelf</w:t>
+      </w:r>
+      <w:proofErr w:type="spellEnd"/>
+      <w:r>
+        <w:rPr>
+          <w:rFonts w:ascii="Roboto" w:hAnsi="Roboto"/>
+          <w:lang w:val="en-US"/>
+        </w:rPr>
+        <w:t xml:space="preserve"> merk op het internet is </w:t>
+      </w:r>
+      <w:proofErr w:type="spellStart"/>
+      <w:r>
+        <w:rPr>
+          <w:rFonts w:ascii="Roboto" w:hAnsi="Roboto"/>
+          <w:lang w:val="en-US"/>
+        </w:rPr>
+        <w:t>dat</w:t>
+      </w:r>
+      <w:proofErr w:type="spellEnd"/>
+      <w:r>
+        <w:rPr>
+          <w:rFonts w:ascii="Roboto" w:hAnsi="Roboto"/>
+          <w:lang w:val="en-US"/>
+        </w:rPr>
+        <w:t xml:space="preserve"> </w:t>
+      </w:r>
+      <w:proofErr w:type="spellStart"/>
+      <w:r>
+        <w:rPr>
+          <w:rFonts w:ascii="Roboto" w:hAnsi="Roboto"/>
+          <w:lang w:val="en-US"/>
+        </w:rPr>
+        <w:t>een</w:t>
+      </w:r>
+      <w:proofErr w:type="spellEnd"/>
+      <w:r>
+        <w:rPr>
+          <w:rFonts w:ascii="Roboto" w:hAnsi="Roboto"/>
+          <w:lang w:val="en-US"/>
+        </w:rPr>
+        <w:t xml:space="preserve"> “</w:t>
+      </w:r>
+      <w:proofErr w:type="spellStart"/>
+      <w:r>
+        <w:rPr>
+          <w:rFonts w:ascii="Roboto" w:hAnsi="Roboto"/>
+          <w:lang w:val="en-US"/>
+        </w:rPr>
+        <w:t>menselijke</w:t>
+      </w:r>
+      <w:proofErr w:type="spellEnd"/>
+      <w:r>
+        <w:rPr>
+          <w:rFonts w:ascii="Roboto" w:hAnsi="Roboto"/>
+          <w:lang w:val="en-US"/>
+        </w:rPr>
+        <w:t xml:space="preserve"> stem” erg </w:t>
+      </w:r>
+      <w:proofErr w:type="spellStart"/>
+      <w:r>
+        <w:rPr>
+          <w:rFonts w:ascii="Roboto" w:hAnsi="Roboto"/>
+          <w:lang w:val="en-US"/>
+        </w:rPr>
+        <w:t>contextafhankelijk</w:t>
+      </w:r>
+      <w:proofErr w:type="spellEnd"/>
+      <w:r>
+        <w:rPr>
+          <w:rFonts w:ascii="Roboto" w:hAnsi="Roboto"/>
+          <w:lang w:val="en-US"/>
+        </w:rPr>
+        <w:t xml:space="preserve"> is, de </w:t>
+      </w:r>
+      <w:proofErr w:type="spellStart"/>
+      <w:r>
+        <w:rPr>
+          <w:rFonts w:ascii="Roboto" w:hAnsi="Roboto"/>
+          <w:lang w:val="en-US"/>
+        </w:rPr>
+        <w:t>gemeente</w:t>
+      </w:r>
+      <w:proofErr w:type="spellEnd"/>
+      <w:r>
+        <w:rPr>
+          <w:rFonts w:ascii="Roboto" w:hAnsi="Roboto"/>
+          <w:lang w:val="en-US"/>
+        </w:rPr>
+        <w:t xml:space="preserve"> </w:t>
+      </w:r>
+      <w:proofErr w:type="spellStart"/>
+      <w:r>
+        <w:rPr>
+          <w:rFonts w:ascii="Roboto" w:hAnsi="Roboto"/>
+          <w:lang w:val="en-US"/>
+        </w:rPr>
+        <w:t>wil</w:t>
+      </w:r>
+      <w:proofErr w:type="spellEnd"/>
+      <w:r>
+        <w:rPr>
+          <w:rFonts w:ascii="Roboto" w:hAnsi="Roboto"/>
+          <w:lang w:val="en-US"/>
+        </w:rPr>
+        <w:t xml:space="preserve"> op twitter </w:t>
+      </w:r>
+      <w:proofErr w:type="spellStart"/>
+      <w:r>
+        <w:rPr>
+          <w:rFonts w:ascii="Roboto" w:hAnsi="Roboto"/>
+          <w:lang w:val="en-US"/>
+        </w:rPr>
+        <w:t>een</w:t>
+      </w:r>
+      <w:proofErr w:type="spellEnd"/>
+      <w:r>
+        <w:rPr>
+          <w:rFonts w:ascii="Roboto" w:hAnsi="Roboto"/>
+          <w:lang w:val="en-US"/>
+        </w:rPr>
+        <w:t xml:space="preserve"> </w:t>
+      </w:r>
+      <w:proofErr w:type="spellStart"/>
+      <w:r>
+        <w:rPr>
+          <w:rFonts w:ascii="Roboto" w:hAnsi="Roboto"/>
+          <w:lang w:val="en-US"/>
+        </w:rPr>
+        <w:t>specifieke</w:t>
+      </w:r>
+      <w:proofErr w:type="spellEnd"/>
+      <w:r>
+        <w:rPr>
+          <w:rFonts w:ascii="Roboto" w:hAnsi="Roboto"/>
+          <w:lang w:val="en-US"/>
+        </w:rPr>
+        <w:t xml:space="preserve"> </w:t>
+      </w:r>
+      <w:proofErr w:type="spellStart"/>
+      <w:r>
+        <w:rPr>
+          <w:rFonts w:ascii="Roboto" w:hAnsi="Roboto"/>
+          <w:lang w:val="en-US"/>
+        </w:rPr>
+        <w:t>groep</w:t>
+      </w:r>
+      <w:proofErr w:type="spellEnd"/>
+      <w:r>
+        <w:rPr>
+          <w:rFonts w:ascii="Roboto" w:hAnsi="Roboto"/>
+          <w:lang w:val="en-US"/>
+        </w:rPr>
+        <w:t xml:space="preserve"> </w:t>
+      </w:r>
+      <w:proofErr w:type="spellStart"/>
+      <w:r>
+        <w:rPr>
+          <w:rFonts w:ascii="Roboto" w:hAnsi="Roboto"/>
+          <w:lang w:val="en-US"/>
+        </w:rPr>
+        <w:t>mensen</w:t>
+      </w:r>
+      <w:proofErr w:type="spellEnd"/>
+      <w:r>
+        <w:rPr>
+          <w:rFonts w:ascii="Roboto" w:hAnsi="Roboto"/>
+          <w:lang w:val="en-US"/>
+        </w:rPr>
+        <w:t xml:space="preserve"> </w:t>
+      </w:r>
+      <w:proofErr w:type="spellStart"/>
+      <w:r>
+        <w:rPr>
+          <w:rFonts w:ascii="Roboto" w:hAnsi="Roboto"/>
+          <w:lang w:val="en-US"/>
+        </w:rPr>
+        <w:t>aanspreken</w:t>
+      </w:r>
+      <w:proofErr w:type="spellEnd"/>
+      <w:r>
+        <w:rPr>
+          <w:rFonts w:ascii="Roboto" w:hAnsi="Roboto"/>
+          <w:lang w:val="en-US"/>
+        </w:rPr>
+        <w:t xml:space="preserve">. </w:t>
+      </w:r>
+      <w:proofErr w:type="spellStart"/>
+      <w:r>
+        <w:rPr>
+          <w:rFonts w:ascii="Roboto" w:hAnsi="Roboto"/>
+          <w:lang w:val="en-US"/>
+        </w:rPr>
+        <w:t>Dit</w:t>
+      </w:r>
+      <w:proofErr w:type="spellEnd"/>
+      <w:r>
+        <w:rPr>
+          <w:rFonts w:ascii="Roboto" w:hAnsi="Roboto"/>
+          <w:lang w:val="en-US"/>
+        </w:rPr>
+        <w:t xml:space="preserve"> </w:t>
+      </w:r>
+      <w:proofErr w:type="spellStart"/>
+      <w:r>
+        <w:rPr>
+          <w:rFonts w:ascii="Roboto" w:hAnsi="Roboto"/>
+          <w:lang w:val="en-US"/>
+        </w:rPr>
+        <w:t>zullen</w:t>
+      </w:r>
+      <w:proofErr w:type="spellEnd"/>
+      <w:r>
+        <w:rPr>
+          <w:rFonts w:ascii="Roboto" w:hAnsi="Roboto"/>
+          <w:lang w:val="en-US"/>
+        </w:rPr>
+        <w:t xml:space="preserve"> </w:t>
+      </w:r>
+      <w:proofErr w:type="spellStart"/>
+      <w:r>
+        <w:rPr>
+          <w:rFonts w:ascii="Roboto" w:hAnsi="Roboto"/>
+          <w:lang w:val="en-US"/>
+        </w:rPr>
+        <w:t>geen</w:t>
+      </w:r>
+      <w:proofErr w:type="spellEnd"/>
+      <w:r>
+        <w:rPr>
+          <w:rFonts w:ascii="Roboto" w:hAnsi="Roboto"/>
+          <w:lang w:val="en-US"/>
+        </w:rPr>
+        <w:t xml:space="preserve"> </w:t>
+      </w:r>
+      <w:proofErr w:type="spellStart"/>
+      <w:r>
+        <w:rPr>
+          <w:rFonts w:ascii="Roboto" w:hAnsi="Roboto"/>
+          <w:lang w:val="en-US"/>
+        </w:rPr>
+        <w:t>jongeren</w:t>
+      </w:r>
+      <w:proofErr w:type="spellEnd"/>
+      <w:r>
+        <w:rPr>
+          <w:rFonts w:ascii="Roboto" w:hAnsi="Roboto"/>
+          <w:lang w:val="en-US"/>
+        </w:rPr>
+        <w:t xml:space="preserve"> </w:t>
+      </w:r>
+      <w:proofErr w:type="spellStart"/>
+      <w:r>
+        <w:rPr>
+          <w:rFonts w:ascii="Roboto" w:hAnsi="Roboto"/>
+          <w:lang w:val="en-US"/>
+        </w:rPr>
+        <w:t>zijn</w:t>
+      </w:r>
+      <w:proofErr w:type="spellEnd"/>
+      <w:r>
+        <w:rPr>
+          <w:rFonts w:ascii="Roboto" w:hAnsi="Roboto"/>
+          <w:lang w:val="en-US"/>
+        </w:rPr>
+        <w:t xml:space="preserve"> die </w:t>
+      </w:r>
+      <w:proofErr w:type="spellStart"/>
+      <w:r>
+        <w:rPr>
+          <w:rFonts w:ascii="Roboto" w:hAnsi="Roboto"/>
+          <w:lang w:val="en-US"/>
+        </w:rPr>
+        <w:t>gamen</w:t>
+      </w:r>
+      <w:proofErr w:type="spellEnd"/>
+      <w:r>
+        <w:rPr>
+          <w:rFonts w:ascii="Roboto" w:hAnsi="Roboto"/>
+          <w:lang w:val="en-US"/>
+        </w:rPr>
+        <w:t xml:space="preserve"> </w:t>
+      </w:r>
+      <w:proofErr w:type="spellStart"/>
+      <w:r>
+        <w:rPr>
+          <w:rFonts w:ascii="Roboto" w:hAnsi="Roboto"/>
+          <w:lang w:val="en-US"/>
+        </w:rPr>
+        <w:t>bijvoorbeeld</w:t>
+      </w:r>
+      <w:proofErr w:type="spellEnd"/>
+      <w:r>
+        <w:rPr>
+          <w:rFonts w:ascii="Roboto" w:hAnsi="Roboto"/>
+          <w:lang w:val="en-US"/>
+        </w:rPr>
+        <w:t xml:space="preserve">. </w:t>
+      </w:r>
+      <w:proofErr w:type="spellStart"/>
+      <w:r>
+        <w:rPr>
+          <w:rFonts w:ascii="Roboto" w:hAnsi="Roboto"/>
+          <w:lang w:val="en-US"/>
+        </w:rPr>
+        <w:t>Hierin</w:t>
+      </w:r>
+      <w:proofErr w:type="spellEnd"/>
+      <w:r>
+        <w:rPr>
+          <w:rFonts w:ascii="Roboto" w:hAnsi="Roboto"/>
+          <w:lang w:val="en-US"/>
+        </w:rPr>
+        <w:t xml:space="preserve"> merk </w:t>
+      </w:r>
+      <w:proofErr w:type="spellStart"/>
+      <w:r>
+        <w:rPr>
+          <w:rFonts w:ascii="Roboto" w:hAnsi="Roboto"/>
+          <w:lang w:val="en-US"/>
+        </w:rPr>
+        <w:t>ik</w:t>
+      </w:r>
+      <w:proofErr w:type="spellEnd"/>
+      <w:r>
+        <w:rPr>
+          <w:rFonts w:ascii="Roboto" w:hAnsi="Roboto"/>
+          <w:lang w:val="en-US"/>
+        </w:rPr>
+        <w:t xml:space="preserve"> </w:t>
+      </w:r>
+      <w:proofErr w:type="spellStart"/>
+      <w:r>
+        <w:rPr>
+          <w:rFonts w:ascii="Roboto" w:hAnsi="Roboto"/>
+          <w:lang w:val="en-US"/>
+        </w:rPr>
+        <w:t>zelf</w:t>
+      </w:r>
+      <w:proofErr w:type="spellEnd"/>
+      <w:r>
+        <w:rPr>
+          <w:rFonts w:ascii="Roboto" w:hAnsi="Roboto"/>
+          <w:lang w:val="en-US"/>
+        </w:rPr>
+        <w:t xml:space="preserve"> heel erg </w:t>
+      </w:r>
+      <w:proofErr w:type="spellStart"/>
+      <w:r>
+        <w:rPr>
+          <w:rFonts w:ascii="Roboto" w:hAnsi="Roboto"/>
+          <w:lang w:val="en-US"/>
+        </w:rPr>
+        <w:t>dat</w:t>
+      </w:r>
+      <w:proofErr w:type="spellEnd"/>
+      <w:r>
+        <w:rPr>
+          <w:rFonts w:ascii="Roboto" w:hAnsi="Roboto"/>
+          <w:lang w:val="en-US"/>
+        </w:rPr>
+        <w:t xml:space="preserve"> er </w:t>
+      </w:r>
+      <w:proofErr w:type="spellStart"/>
+      <w:r>
+        <w:rPr>
+          <w:rFonts w:ascii="Roboto" w:hAnsi="Roboto"/>
+          <w:lang w:val="en-US"/>
+        </w:rPr>
+        <w:t>ook</w:t>
+      </w:r>
+      <w:proofErr w:type="spellEnd"/>
+      <w:r>
+        <w:rPr>
+          <w:rFonts w:ascii="Roboto" w:hAnsi="Roboto"/>
+          <w:lang w:val="en-US"/>
+        </w:rPr>
+        <w:t xml:space="preserve"> </w:t>
+      </w:r>
+      <w:proofErr w:type="spellStart"/>
+      <w:r>
+        <w:rPr>
+          <w:rFonts w:ascii="Roboto" w:hAnsi="Roboto"/>
+          <w:lang w:val="en-US"/>
+        </w:rPr>
+        <w:t>een</w:t>
+      </w:r>
+      <w:proofErr w:type="spellEnd"/>
+      <w:r>
+        <w:rPr>
+          <w:rFonts w:ascii="Roboto" w:hAnsi="Roboto"/>
+          <w:lang w:val="en-US"/>
+        </w:rPr>
+        <w:t xml:space="preserve"> </w:t>
+      </w:r>
+      <w:proofErr w:type="spellStart"/>
+      <w:r>
+        <w:rPr>
+          <w:rFonts w:ascii="Roboto" w:hAnsi="Roboto"/>
+          <w:lang w:val="en-US"/>
+        </w:rPr>
+        <w:t>afkeur</w:t>
+      </w:r>
+      <w:proofErr w:type="spellEnd"/>
+      <w:r>
+        <w:rPr>
+          <w:rFonts w:ascii="Roboto" w:hAnsi="Roboto"/>
+          <w:lang w:val="en-US"/>
+        </w:rPr>
+        <w:t xml:space="preserve"> is </w:t>
+      </w:r>
+      <w:proofErr w:type="spellStart"/>
+      <w:r>
+        <w:rPr>
+          <w:rFonts w:ascii="Roboto" w:hAnsi="Roboto"/>
+          <w:lang w:val="en-US"/>
+        </w:rPr>
+        <w:t>naar</w:t>
+      </w:r>
+      <w:proofErr w:type="spellEnd"/>
+      <w:r>
+        <w:rPr>
+          <w:rFonts w:ascii="Roboto" w:hAnsi="Roboto"/>
+          <w:lang w:val="en-US"/>
+        </w:rPr>
+        <w:t xml:space="preserve"> </w:t>
+      </w:r>
+      <w:proofErr w:type="spellStart"/>
+      <w:r>
+        <w:rPr>
+          <w:rFonts w:ascii="Roboto" w:hAnsi="Roboto"/>
+          <w:lang w:val="en-US"/>
+        </w:rPr>
+        <w:t>bedrijven</w:t>
+      </w:r>
+      <w:proofErr w:type="spellEnd"/>
+      <w:r>
+        <w:rPr>
+          <w:rFonts w:ascii="Roboto" w:hAnsi="Roboto"/>
+          <w:lang w:val="en-US"/>
+        </w:rPr>
+        <w:t xml:space="preserve"> die </w:t>
+      </w:r>
+      <w:proofErr w:type="spellStart"/>
+      <w:r>
+        <w:rPr>
+          <w:rFonts w:ascii="Roboto" w:hAnsi="Roboto"/>
+          <w:lang w:val="en-US"/>
+        </w:rPr>
+        <w:t>te</w:t>
+      </w:r>
+      <w:proofErr w:type="spellEnd"/>
+      <w:r>
+        <w:rPr>
+          <w:rFonts w:ascii="Roboto" w:hAnsi="Roboto"/>
+          <w:lang w:val="en-US"/>
+        </w:rPr>
+        <w:t xml:space="preserve"> </w:t>
+      </w:r>
+      <w:proofErr w:type="spellStart"/>
+      <w:r>
+        <w:rPr>
+          <w:rFonts w:ascii="Roboto" w:hAnsi="Roboto"/>
+          <w:lang w:val="en-US"/>
+        </w:rPr>
+        <w:t>veel</w:t>
+      </w:r>
+      <w:proofErr w:type="spellEnd"/>
+      <w:r>
+        <w:rPr>
+          <w:rFonts w:ascii="Roboto" w:hAnsi="Roboto"/>
+          <w:lang w:val="en-US"/>
+        </w:rPr>
+        <w:t xml:space="preserve"> de CHV </w:t>
+      </w:r>
+      <w:proofErr w:type="spellStart"/>
+      <w:r>
+        <w:rPr>
+          <w:rFonts w:ascii="Roboto" w:hAnsi="Roboto"/>
+          <w:lang w:val="en-US"/>
+        </w:rPr>
+        <w:t>gaan</w:t>
+      </w:r>
+      <w:proofErr w:type="spellEnd"/>
+      <w:r>
+        <w:rPr>
+          <w:rFonts w:ascii="Roboto" w:hAnsi="Roboto"/>
+          <w:lang w:val="en-US"/>
+        </w:rPr>
+        <w:t xml:space="preserve"> </w:t>
+      </w:r>
+      <w:proofErr w:type="spellStart"/>
+      <w:r>
+        <w:rPr>
+          <w:rFonts w:ascii="Roboto" w:hAnsi="Roboto"/>
+          <w:lang w:val="en-US"/>
+        </w:rPr>
+        <w:t>gebruiken</w:t>
+      </w:r>
+      <w:proofErr w:type="spellEnd"/>
+      <w:r>
+        <w:rPr>
+          <w:rFonts w:ascii="Roboto" w:hAnsi="Roboto"/>
+          <w:lang w:val="en-US"/>
+        </w:rPr>
+        <w:t xml:space="preserve"> om </w:t>
+      </w:r>
+      <w:proofErr w:type="spellStart"/>
+      <w:r>
+        <w:rPr>
+          <w:rFonts w:ascii="Roboto" w:hAnsi="Roboto"/>
+          <w:lang w:val="en-US"/>
+        </w:rPr>
+        <w:t>erbij</w:t>
+      </w:r>
+      <w:proofErr w:type="spellEnd"/>
+      <w:r>
+        <w:rPr>
+          <w:rFonts w:ascii="Roboto" w:hAnsi="Roboto"/>
+          <w:lang w:val="en-US"/>
+        </w:rPr>
+        <w:t xml:space="preserve"> </w:t>
+      </w:r>
+      <w:proofErr w:type="spellStart"/>
+      <w:r>
+        <w:rPr>
+          <w:rFonts w:ascii="Roboto" w:hAnsi="Roboto"/>
+          <w:lang w:val="en-US"/>
+        </w:rPr>
+        <w:t>te</w:t>
+      </w:r>
+      <w:proofErr w:type="spellEnd"/>
+      <w:r>
+        <w:rPr>
+          <w:rFonts w:ascii="Roboto" w:hAnsi="Roboto"/>
+          <w:lang w:val="en-US"/>
+        </w:rPr>
+        <w:t xml:space="preserve"> </w:t>
+      </w:r>
+      <w:proofErr w:type="spellStart"/>
+      <w:r>
+        <w:rPr>
+          <w:rFonts w:ascii="Roboto" w:hAnsi="Roboto"/>
+          <w:lang w:val="en-US"/>
+        </w:rPr>
+        <w:t>horen</w:t>
+      </w:r>
+      <w:proofErr w:type="spellEnd"/>
+      <w:r>
+        <w:rPr>
+          <w:rFonts w:ascii="Roboto" w:hAnsi="Roboto"/>
+          <w:lang w:val="en-US"/>
+        </w:rPr>
+        <w:t xml:space="preserve">. Wat </w:t>
+      </w:r>
+      <w:proofErr w:type="spellStart"/>
+      <w:r>
+        <w:rPr>
+          <w:rFonts w:ascii="Roboto" w:hAnsi="Roboto"/>
+          <w:lang w:val="en-US"/>
+        </w:rPr>
+        <w:t>juist</w:t>
+      </w:r>
+      <w:proofErr w:type="spellEnd"/>
+      <w:r>
+        <w:rPr>
+          <w:rFonts w:ascii="Roboto" w:hAnsi="Roboto"/>
+          <w:lang w:val="en-US"/>
+        </w:rPr>
+        <w:t xml:space="preserve"> </w:t>
+      </w:r>
+      <w:proofErr w:type="spellStart"/>
+      <w:r>
+        <w:rPr>
+          <w:rFonts w:ascii="Roboto" w:hAnsi="Roboto"/>
+          <w:lang w:val="en-US"/>
+        </w:rPr>
+        <w:t>weer</w:t>
+      </w:r>
+      <w:proofErr w:type="spellEnd"/>
+      <w:r>
+        <w:rPr>
+          <w:rFonts w:ascii="Roboto" w:hAnsi="Roboto"/>
+          <w:lang w:val="en-US"/>
+        </w:rPr>
+        <w:t xml:space="preserve"> in </w:t>
+      </w:r>
+      <w:proofErr w:type="spellStart"/>
+      <w:r>
+        <w:rPr>
+          <w:rFonts w:ascii="Roboto" w:hAnsi="Roboto"/>
+          <w:lang w:val="en-US"/>
+        </w:rPr>
+        <w:t>mijn</w:t>
+      </w:r>
+      <w:proofErr w:type="spellEnd"/>
+      <w:r>
+        <w:rPr>
+          <w:rFonts w:ascii="Roboto" w:hAnsi="Roboto"/>
+          <w:lang w:val="en-US"/>
+        </w:rPr>
+        <w:t xml:space="preserve"> </w:t>
+      </w:r>
+      <w:proofErr w:type="spellStart"/>
+      <w:r>
+        <w:rPr>
+          <w:rFonts w:ascii="Roboto" w:hAnsi="Roboto"/>
+          <w:lang w:val="en-US"/>
+        </w:rPr>
+        <w:t>ervaring</w:t>
+      </w:r>
+      <w:proofErr w:type="spellEnd"/>
+      <w:r>
+        <w:rPr>
+          <w:rFonts w:ascii="Roboto" w:hAnsi="Roboto"/>
+          <w:lang w:val="en-US"/>
+        </w:rPr>
+        <w:t xml:space="preserve"> </w:t>
+      </w:r>
+      <w:proofErr w:type="spellStart"/>
+      <w:r>
+        <w:rPr>
+          <w:rFonts w:ascii="Roboto" w:hAnsi="Roboto"/>
+          <w:lang w:val="en-US"/>
+        </w:rPr>
+        <w:t>kan</w:t>
+      </w:r>
+      <w:proofErr w:type="spellEnd"/>
+      <w:r>
+        <w:rPr>
+          <w:rFonts w:ascii="Roboto" w:hAnsi="Roboto"/>
+          <w:lang w:val="en-US"/>
+        </w:rPr>
+        <w:t xml:space="preserve"> </w:t>
+      </w:r>
+      <w:proofErr w:type="spellStart"/>
+      <w:r>
+        <w:rPr>
+          <w:rFonts w:ascii="Roboto" w:hAnsi="Roboto"/>
+          <w:lang w:val="en-US"/>
+        </w:rPr>
+        <w:t>leiden</w:t>
+      </w:r>
+      <w:proofErr w:type="spellEnd"/>
+      <w:r>
+        <w:rPr>
+          <w:rFonts w:ascii="Roboto" w:hAnsi="Roboto"/>
+          <w:lang w:val="en-US"/>
+        </w:rPr>
+        <w:t xml:space="preserve"> tot </w:t>
+      </w:r>
+      <w:proofErr w:type="spellStart"/>
+      <w:r>
+        <w:rPr>
+          <w:rFonts w:ascii="Roboto" w:hAnsi="Roboto"/>
+          <w:lang w:val="en-US"/>
+        </w:rPr>
+        <w:t>een</w:t>
+      </w:r>
+      <w:proofErr w:type="spellEnd"/>
+      <w:r>
+        <w:rPr>
+          <w:rFonts w:ascii="Roboto" w:hAnsi="Roboto"/>
+          <w:lang w:val="en-US"/>
+        </w:rPr>
+        <w:t xml:space="preserve"> </w:t>
+      </w:r>
+      <w:proofErr w:type="spellStart"/>
+      <w:r>
+        <w:rPr>
+          <w:rFonts w:ascii="Roboto" w:hAnsi="Roboto"/>
+          <w:lang w:val="en-US"/>
+        </w:rPr>
+        <w:t>negatiever</w:t>
+      </w:r>
+      <w:proofErr w:type="spellEnd"/>
+      <w:r>
+        <w:rPr>
+          <w:rFonts w:ascii="Roboto" w:hAnsi="Roboto"/>
+          <w:lang w:val="en-US"/>
+        </w:rPr>
+        <w:t xml:space="preserve"> </w:t>
+      </w:r>
+      <w:proofErr w:type="spellStart"/>
+      <w:r>
+        <w:rPr>
+          <w:rFonts w:ascii="Roboto" w:hAnsi="Roboto"/>
+          <w:lang w:val="en-US"/>
+        </w:rPr>
+        <w:t>perspectief</w:t>
+      </w:r>
+      <w:proofErr w:type="spellEnd"/>
+      <w:r>
+        <w:rPr>
+          <w:rFonts w:ascii="Roboto" w:hAnsi="Roboto"/>
+          <w:lang w:val="en-US"/>
+        </w:rPr>
+        <w:t>.</w:t>
       </w:r>
     </w:p>
     <w:p>
@@ -133,6 +887,7 @@
                 <w:lang w:eastAsia="en-NL"/>
               </w:rPr>
             </w:pPr>
+            <w:proofErr w:type="spellStart"/>
             <w:r>
               <w:rPr>
                 <w:rFonts w:ascii="Arial" w:eastAsia="Times New Roman" w:hAnsi="Arial" w:cs="Arial"/>
@@ -143,25 +898,10 @@
                 <w:szCs w:val="20"/>
                 <w:lang w:eastAsia="en-NL"/>
               </w:rPr>
-              <w:t>Conversationeel linguïstisch element</w:t>
-            </w:r>
-          </w:p>
-        </w:tc>
-        <w:tc>
-          <w:tcPr>
-            <w:tcW w:w="929" w:type="dxa"/>
-            <w:tcBorders>
-              <w:top w:val="single" w:sz="8" w:space="0" w:color="DDDDDD"/>
-              <w:left w:val="nil"/>
-              <w:bottom w:val="single" w:sz="8" w:space="0" w:color="DDDDDD"/>
-              <w:right w:val="single" w:sz="8" w:space="0" w:color="DDDDDD"/>
-            </w:tcBorders>
-            <w:shd w:val="clear" w:color="auto" w:fill="auto"/>
-            <w:hideMark/>
-          </w:tcPr>
-          <w:p>
-            <w:pPr>
-              <w:spacing w:after="0" w:line="240" w:lineRule="auto"/>
+              <w:t>Conversationeel</w:t>
+            </w:r>
+            <w:proofErr w:type="spellEnd"/>
+            <w:r>
               <w:rPr>
                 <w:rFonts w:ascii="Arial" w:eastAsia="Times New Roman" w:hAnsi="Arial" w:cs="Arial"/>
                 <w:b/>
@@ -171,7 +911,9 @@
                 <w:szCs w:val="20"/>
                 <w:lang w:eastAsia="en-NL"/>
               </w:rPr>
-            </w:pPr>
+              <w:t xml:space="preserve"> </w:t>
+            </w:r>
+            <w:proofErr w:type="spellStart"/>
             <w:r>
               <w:rPr>
                 <w:rFonts w:ascii="Arial" w:eastAsia="Times New Roman" w:hAnsi="Arial" w:cs="Arial"/>
@@ -182,25 +924,10 @@
                 <w:szCs w:val="20"/>
                 <w:lang w:eastAsia="en-NL"/>
               </w:rPr>
-              <w:t>Webcare gesprek 1</w:t>
-            </w:r>
-          </w:p>
-        </w:tc>
-        <w:tc>
-          <w:tcPr>
-            <w:tcW w:w="928" w:type="dxa"/>
-            <w:tcBorders>
-              <w:top w:val="single" w:sz="8" w:space="0" w:color="DDDDDD"/>
-              <w:left w:val="nil"/>
-              <w:bottom w:val="single" w:sz="8" w:space="0" w:color="DDDDDD"/>
-              <w:right w:val="single" w:sz="8" w:space="0" w:color="DDDDDD"/>
-            </w:tcBorders>
-            <w:shd w:val="clear" w:color="auto" w:fill="auto"/>
-            <w:hideMark/>
-          </w:tcPr>
-          <w:p>
-            <w:pPr>
-              <w:spacing w:after="0" w:line="240" w:lineRule="auto"/>
+              <w:t>linguïstisch</w:t>
+            </w:r>
+            <w:proofErr w:type="spellEnd"/>
+            <w:r>
               <w:rPr>
                 <w:rFonts w:ascii="Arial" w:eastAsia="Times New Roman" w:hAnsi="Arial" w:cs="Arial"/>
                 <w:b/>
@@ -210,8 +937,25 @@
                 <w:szCs w:val="20"/>
                 <w:lang w:eastAsia="en-NL"/>
               </w:rPr>
-            </w:pPr>
-            <w:r>
+              <w:t xml:space="preserve"> element</w:t>
+            </w:r>
+          </w:p>
+        </w:tc>
+        <w:tc>
+          <w:tcPr>
+            <w:tcW w:w="929" w:type="dxa"/>
+            <w:tcBorders>
+              <w:top w:val="single" w:sz="8" w:space="0" w:color="DDDDDD"/>
+              <w:left w:val="nil"/>
+              <w:bottom w:val="single" w:sz="8" w:space="0" w:color="DDDDDD"/>
+              <w:right w:val="single" w:sz="8" w:space="0" w:color="DDDDDD"/>
+            </w:tcBorders>
+            <w:shd w:val="clear" w:color="auto" w:fill="auto"/>
+            <w:hideMark/>
+          </w:tcPr>
+          <w:p>
+            <w:pPr>
+              <w:spacing w:after="0" w:line="240" w:lineRule="auto"/>
               <w:rPr>
                 <w:rFonts w:ascii="Arial" w:eastAsia="Times New Roman" w:hAnsi="Arial" w:cs="Arial"/>
                 <w:b/>
@@ -221,25 +965,9 @@
                 <w:szCs w:val="20"/>
                 <w:lang w:eastAsia="en-NL"/>
               </w:rPr>
-              <w:t>Webcare gesprek 2</w:t>
-            </w:r>
-          </w:p>
-        </w:tc>
-        <w:tc>
-          <w:tcPr>
-            <w:tcW w:w="928" w:type="dxa"/>
-            <w:tcBorders>
-              <w:top w:val="single" w:sz="8" w:space="0" w:color="DDDDDD"/>
-              <w:left w:val="nil"/>
-              <w:bottom w:val="single" w:sz="8" w:space="0" w:color="DDDDDD"/>
-              <w:right w:val="single" w:sz="8" w:space="0" w:color="DDDDDD"/>
-            </w:tcBorders>
-            <w:shd w:val="clear" w:color="auto" w:fill="auto"/>
-            <w:hideMark/>
-          </w:tcPr>
-          <w:p>
-            <w:pPr>
-              <w:spacing w:after="0" w:line="240" w:lineRule="auto"/>
+            </w:pPr>
+            <w:proofErr w:type="spellStart"/>
+            <w:r>
               <w:rPr>
                 <w:rFonts w:ascii="Arial" w:eastAsia="Times New Roman" w:hAnsi="Arial" w:cs="Arial"/>
                 <w:b/>
@@ -249,7 +977,9 @@
                 <w:szCs w:val="20"/>
                 <w:lang w:eastAsia="en-NL"/>
               </w:rPr>
-            </w:pPr>
+              <w:t>Webcare</w:t>
+            </w:r>
+            <w:proofErr w:type="spellEnd"/>
             <w:r>
               <w:rPr>
                 <w:rFonts w:ascii="Arial" w:eastAsia="Times New Roman" w:hAnsi="Arial" w:cs="Arial"/>
@@ -260,25 +990,10 @@
                 <w:szCs w:val="20"/>
                 <w:lang w:eastAsia="en-NL"/>
               </w:rPr>
-              <w:t>Webcare gesprek 3</w:t>
-            </w:r>
-          </w:p>
-        </w:tc>
-        <w:tc>
-          <w:tcPr>
-            <w:tcW w:w="928" w:type="dxa"/>
-            <w:tcBorders>
-              <w:top w:val="single" w:sz="8" w:space="0" w:color="DDDDDD"/>
-              <w:left w:val="nil"/>
-              <w:bottom w:val="single" w:sz="8" w:space="0" w:color="DDDDDD"/>
-              <w:right w:val="single" w:sz="8" w:space="0" w:color="DDDDDD"/>
-            </w:tcBorders>
-            <w:shd w:val="clear" w:color="auto" w:fill="auto"/>
-            <w:hideMark/>
-          </w:tcPr>
-          <w:p>
-            <w:pPr>
-              <w:spacing w:after="0" w:line="240" w:lineRule="auto"/>
+              <w:t xml:space="preserve"> </w:t>
+            </w:r>
+            <w:proofErr w:type="spellStart"/>
+            <w:r>
               <w:rPr>
                 <w:rFonts w:ascii="Arial" w:eastAsia="Times New Roman" w:hAnsi="Arial" w:cs="Arial"/>
                 <w:b/>
@@ -288,7 +1003,9 @@
                 <w:szCs w:val="20"/>
                 <w:lang w:eastAsia="en-NL"/>
               </w:rPr>
-            </w:pPr>
+              <w:t>gesprek</w:t>
+            </w:r>
+            <w:proofErr w:type="spellEnd"/>
             <w:r>
               <w:rPr>
                 <w:rFonts w:ascii="Arial" w:eastAsia="Times New Roman" w:hAnsi="Arial" w:cs="Arial"/>
@@ -299,7 +1016,7 @@
                 <w:szCs w:val="20"/>
                 <w:lang w:eastAsia="en-NL"/>
               </w:rPr>
-              <w:t>Webcare gesprek 4</w:t>
+              <w:t xml:space="preserve"> 1</w:t>
             </w:r>
           </w:p>
         </w:tc>
@@ -328,6 +1045,7 @@
                 <w:lang w:eastAsia="en-NL"/>
               </w:rPr>
             </w:pPr>
+            <w:proofErr w:type="spellStart"/>
             <w:r>
               <w:rPr>
                 <w:rFonts w:ascii="Arial" w:eastAsia="Times New Roman" w:hAnsi="Arial" w:cs="Arial"/>
@@ -338,25 +1056,10 @@
                 <w:szCs w:val="20"/>
                 <w:lang w:eastAsia="en-NL"/>
               </w:rPr>
-              <w:t>Webcare gesprek 5</w:t>
-            </w:r>
-          </w:p>
-        </w:tc>
-        <w:tc>
-          <w:tcPr>
-            <w:tcW w:w="1084" w:type="dxa"/>
-            <w:tcBorders>
-              <w:top w:val="single" w:sz="8" w:space="0" w:color="DDDDDD"/>
-              <w:left w:val="nil"/>
-              <w:bottom w:val="single" w:sz="8" w:space="0" w:color="DDDDDD"/>
-              <w:right w:val="single" w:sz="8" w:space="0" w:color="DDDDDD"/>
-            </w:tcBorders>
-            <w:shd w:val="clear" w:color="auto" w:fill="auto"/>
-            <w:hideMark/>
-          </w:tcPr>
-          <w:p>
-            <w:pPr>
-              <w:spacing w:after="0" w:line="240" w:lineRule="auto"/>
+              <w:t>Webcare</w:t>
+            </w:r>
+            <w:proofErr w:type="spellEnd"/>
+            <w:r>
               <w:rPr>
                 <w:rFonts w:ascii="Arial" w:eastAsia="Times New Roman" w:hAnsi="Arial" w:cs="Arial"/>
                 <w:b/>
@@ -366,7 +1069,9 @@
                 <w:szCs w:val="20"/>
                 <w:lang w:eastAsia="en-NL"/>
               </w:rPr>
-            </w:pPr>
+              <w:t xml:space="preserve"> </w:t>
+            </w:r>
+            <w:proofErr w:type="spellStart"/>
             <w:r>
               <w:rPr>
                 <w:rFonts w:ascii="Arial" w:eastAsia="Times New Roman" w:hAnsi="Arial" w:cs="Arial"/>
@@ -377,25 +1082,10 @@
                 <w:szCs w:val="20"/>
                 <w:lang w:eastAsia="en-NL"/>
               </w:rPr>
-              <w:t>Voorbeeld</w:t>
-            </w:r>
-          </w:p>
-        </w:tc>
-        <w:tc>
-          <w:tcPr>
-            <w:tcW w:w="1909" w:type="dxa"/>
-            <w:tcBorders>
-              <w:top w:val="single" w:sz="8" w:space="0" w:color="DDDDDD"/>
-              <w:left w:val="nil"/>
-              <w:bottom w:val="single" w:sz="8" w:space="0" w:color="DDDDDD"/>
-              <w:right w:val="single" w:sz="8" w:space="0" w:color="DDDDDD"/>
-            </w:tcBorders>
-            <w:shd w:val="clear" w:color="auto" w:fill="auto"/>
-            <w:hideMark/>
-          </w:tcPr>
-          <w:p>
-            <w:pPr>
-              <w:spacing w:after="0" w:line="240" w:lineRule="auto"/>
+              <w:t>gesprek</w:t>
+            </w:r>
+            <w:proofErr w:type="spellEnd"/>
+            <w:r>
               <w:rPr>
                 <w:rFonts w:ascii="Arial" w:eastAsia="Times New Roman" w:hAnsi="Arial" w:cs="Arial"/>
                 <w:b/>
@@ -405,8 +1095,25 @@
                 <w:szCs w:val="20"/>
                 <w:lang w:eastAsia="en-NL"/>
               </w:rPr>
-            </w:pPr>
-            <w:r>
+              <w:t xml:space="preserve"> 2</w:t>
+            </w:r>
+          </w:p>
+        </w:tc>
+        <w:tc>
+          <w:tcPr>
+            <w:tcW w:w="928" w:type="dxa"/>
+            <w:tcBorders>
+              <w:top w:val="single" w:sz="8" w:space="0" w:color="DDDDDD"/>
+              <w:left w:val="nil"/>
+              <w:bottom w:val="single" w:sz="8" w:space="0" w:color="DDDDDD"/>
+              <w:right w:val="single" w:sz="8" w:space="0" w:color="DDDDDD"/>
+            </w:tcBorders>
+            <w:shd w:val="clear" w:color="auto" w:fill="auto"/>
+            <w:hideMark/>
+          </w:tcPr>
+          <w:p>
+            <w:pPr>
+              <w:spacing w:after="0" w:line="240" w:lineRule="auto"/>
               <w:rPr>
                 <w:rFonts w:ascii="Arial" w:eastAsia="Times New Roman" w:hAnsi="Arial" w:cs="Arial"/>
                 <w:b/>
@@ -416,8 +1123,299 @@
                 <w:szCs w:val="20"/>
                 <w:lang w:eastAsia="en-NL"/>
               </w:rPr>
+            </w:pPr>
+            <w:proofErr w:type="spellStart"/>
+            <w:r>
+              <w:rPr>
+                <w:rFonts w:ascii="Arial" w:eastAsia="Times New Roman" w:hAnsi="Arial" w:cs="Arial"/>
+                <w:b/>
+                <w:bCs/>
+                <w:color w:val="333333"/>
+                <w:sz w:val="20"/>
+                <w:szCs w:val="20"/>
+                <w:lang w:eastAsia="en-NL"/>
+              </w:rPr>
+              <w:t>Webcare</w:t>
+            </w:r>
+            <w:proofErr w:type="spellEnd"/>
+            <w:r>
+              <w:rPr>
+                <w:rFonts w:ascii="Arial" w:eastAsia="Times New Roman" w:hAnsi="Arial" w:cs="Arial"/>
+                <w:b/>
+                <w:bCs/>
+                <w:color w:val="333333"/>
+                <w:sz w:val="20"/>
+                <w:szCs w:val="20"/>
+                <w:lang w:eastAsia="en-NL"/>
+              </w:rPr>
+              <w:t xml:space="preserve"> </w:t>
+            </w:r>
+            <w:proofErr w:type="spellStart"/>
+            <w:r>
+              <w:rPr>
+                <w:rFonts w:ascii="Arial" w:eastAsia="Times New Roman" w:hAnsi="Arial" w:cs="Arial"/>
+                <w:b/>
+                <w:bCs/>
+                <w:color w:val="333333"/>
+                <w:sz w:val="20"/>
+                <w:szCs w:val="20"/>
+                <w:lang w:eastAsia="en-NL"/>
+              </w:rPr>
+              <w:t>gesprek</w:t>
+            </w:r>
+            <w:proofErr w:type="spellEnd"/>
+            <w:r>
+              <w:rPr>
+                <w:rFonts w:ascii="Arial" w:eastAsia="Times New Roman" w:hAnsi="Arial" w:cs="Arial"/>
+                <w:b/>
+                <w:bCs/>
+                <w:color w:val="333333"/>
+                <w:sz w:val="20"/>
+                <w:szCs w:val="20"/>
+                <w:lang w:eastAsia="en-NL"/>
+              </w:rPr>
+              <w:t xml:space="preserve"> 3</w:t>
+            </w:r>
+          </w:p>
+        </w:tc>
+        <w:tc>
+          <w:tcPr>
+            <w:tcW w:w="928" w:type="dxa"/>
+            <w:tcBorders>
+              <w:top w:val="single" w:sz="8" w:space="0" w:color="DDDDDD"/>
+              <w:left w:val="nil"/>
+              <w:bottom w:val="single" w:sz="8" w:space="0" w:color="DDDDDD"/>
+              <w:right w:val="single" w:sz="8" w:space="0" w:color="DDDDDD"/>
+            </w:tcBorders>
+            <w:shd w:val="clear" w:color="auto" w:fill="auto"/>
+            <w:hideMark/>
+          </w:tcPr>
+          <w:p>
+            <w:pPr>
+              <w:spacing w:after="0" w:line="240" w:lineRule="auto"/>
+              <w:rPr>
+                <w:rFonts w:ascii="Arial" w:eastAsia="Times New Roman" w:hAnsi="Arial" w:cs="Arial"/>
+                <w:b/>
+                <w:bCs/>
+                <w:color w:val="333333"/>
+                <w:sz w:val="20"/>
+                <w:szCs w:val="20"/>
+                <w:lang w:eastAsia="en-NL"/>
+              </w:rPr>
+            </w:pPr>
+            <w:proofErr w:type="spellStart"/>
+            <w:r>
+              <w:rPr>
+                <w:rFonts w:ascii="Arial" w:eastAsia="Times New Roman" w:hAnsi="Arial" w:cs="Arial"/>
+                <w:b/>
+                <w:bCs/>
+                <w:color w:val="333333"/>
+                <w:sz w:val="20"/>
+                <w:szCs w:val="20"/>
+                <w:lang w:eastAsia="en-NL"/>
+              </w:rPr>
+              <w:t>Webcare</w:t>
+            </w:r>
+            <w:proofErr w:type="spellEnd"/>
+            <w:r>
+              <w:rPr>
+                <w:rFonts w:ascii="Arial" w:eastAsia="Times New Roman" w:hAnsi="Arial" w:cs="Arial"/>
+                <w:b/>
+                <w:bCs/>
+                <w:color w:val="333333"/>
+                <w:sz w:val="20"/>
+                <w:szCs w:val="20"/>
+                <w:lang w:eastAsia="en-NL"/>
+              </w:rPr>
+              <w:t xml:space="preserve"> </w:t>
+            </w:r>
+            <w:proofErr w:type="spellStart"/>
+            <w:r>
+              <w:rPr>
+                <w:rFonts w:ascii="Arial" w:eastAsia="Times New Roman" w:hAnsi="Arial" w:cs="Arial"/>
+                <w:b/>
+                <w:bCs/>
+                <w:color w:val="333333"/>
+                <w:sz w:val="20"/>
+                <w:szCs w:val="20"/>
+                <w:lang w:eastAsia="en-NL"/>
+              </w:rPr>
+              <w:t>gesprek</w:t>
+            </w:r>
+            <w:proofErr w:type="spellEnd"/>
+            <w:r>
+              <w:rPr>
+                <w:rFonts w:ascii="Arial" w:eastAsia="Times New Roman" w:hAnsi="Arial" w:cs="Arial"/>
+                <w:b/>
+                <w:bCs/>
+                <w:color w:val="333333"/>
+                <w:sz w:val="20"/>
+                <w:szCs w:val="20"/>
+                <w:lang w:eastAsia="en-NL"/>
+              </w:rPr>
+              <w:t xml:space="preserve"> 4</w:t>
+            </w:r>
+          </w:p>
+        </w:tc>
+        <w:tc>
+          <w:tcPr>
+            <w:tcW w:w="928" w:type="dxa"/>
+            <w:tcBorders>
+              <w:top w:val="single" w:sz="8" w:space="0" w:color="DDDDDD"/>
+              <w:left w:val="nil"/>
+              <w:bottom w:val="single" w:sz="8" w:space="0" w:color="DDDDDD"/>
+              <w:right w:val="single" w:sz="8" w:space="0" w:color="DDDDDD"/>
+            </w:tcBorders>
+            <w:shd w:val="clear" w:color="auto" w:fill="auto"/>
+            <w:hideMark/>
+          </w:tcPr>
+          <w:p>
+            <w:pPr>
+              <w:spacing w:after="0" w:line="240" w:lineRule="auto"/>
+              <w:rPr>
+                <w:rFonts w:ascii="Arial" w:eastAsia="Times New Roman" w:hAnsi="Arial" w:cs="Arial"/>
+                <w:b/>
+                <w:bCs/>
+                <w:color w:val="333333"/>
+                <w:sz w:val="20"/>
+                <w:szCs w:val="20"/>
+                <w:lang w:eastAsia="en-NL"/>
+              </w:rPr>
+            </w:pPr>
+            <w:proofErr w:type="spellStart"/>
+            <w:r>
+              <w:rPr>
+                <w:rFonts w:ascii="Arial" w:eastAsia="Times New Roman" w:hAnsi="Arial" w:cs="Arial"/>
+                <w:b/>
+                <w:bCs/>
+                <w:color w:val="333333"/>
+                <w:sz w:val="20"/>
+                <w:szCs w:val="20"/>
+                <w:lang w:eastAsia="en-NL"/>
+              </w:rPr>
+              <w:t>Webcare</w:t>
+            </w:r>
+            <w:proofErr w:type="spellEnd"/>
+            <w:r>
+              <w:rPr>
+                <w:rFonts w:ascii="Arial" w:eastAsia="Times New Roman" w:hAnsi="Arial" w:cs="Arial"/>
+                <w:b/>
+                <w:bCs/>
+                <w:color w:val="333333"/>
+                <w:sz w:val="20"/>
+                <w:szCs w:val="20"/>
+                <w:lang w:eastAsia="en-NL"/>
+              </w:rPr>
+              <w:t xml:space="preserve"> </w:t>
+            </w:r>
+            <w:proofErr w:type="spellStart"/>
+            <w:r>
+              <w:rPr>
+                <w:rFonts w:ascii="Arial" w:eastAsia="Times New Roman" w:hAnsi="Arial" w:cs="Arial"/>
+                <w:b/>
+                <w:bCs/>
+                <w:color w:val="333333"/>
+                <w:sz w:val="20"/>
+                <w:szCs w:val="20"/>
+                <w:lang w:eastAsia="en-NL"/>
+              </w:rPr>
+              <w:t>gesprek</w:t>
+            </w:r>
+            <w:proofErr w:type="spellEnd"/>
+            <w:r>
+              <w:rPr>
+                <w:rFonts w:ascii="Arial" w:eastAsia="Times New Roman" w:hAnsi="Arial" w:cs="Arial"/>
+                <w:b/>
+                <w:bCs/>
+                <w:color w:val="333333"/>
+                <w:sz w:val="20"/>
+                <w:szCs w:val="20"/>
+                <w:lang w:eastAsia="en-NL"/>
+              </w:rPr>
+              <w:t xml:space="preserve"> 5</w:t>
+            </w:r>
+          </w:p>
+        </w:tc>
+        <w:tc>
+          <w:tcPr>
+            <w:tcW w:w="1084" w:type="dxa"/>
+            <w:tcBorders>
+              <w:top w:val="single" w:sz="8" w:space="0" w:color="DDDDDD"/>
+              <w:left w:val="nil"/>
+              <w:bottom w:val="single" w:sz="8" w:space="0" w:color="DDDDDD"/>
+              <w:right w:val="single" w:sz="8" w:space="0" w:color="DDDDDD"/>
+            </w:tcBorders>
+            <w:shd w:val="clear" w:color="auto" w:fill="auto"/>
+            <w:hideMark/>
+          </w:tcPr>
+          <w:p>
+            <w:pPr>
+              <w:spacing w:after="0" w:line="240" w:lineRule="auto"/>
+              <w:rPr>
+                <w:rFonts w:ascii="Arial" w:eastAsia="Times New Roman" w:hAnsi="Arial" w:cs="Arial"/>
+                <w:b/>
+                <w:bCs/>
+                <w:color w:val="333333"/>
+                <w:sz w:val="20"/>
+                <w:szCs w:val="20"/>
+                <w:lang w:eastAsia="en-NL"/>
+              </w:rPr>
+            </w:pPr>
+            <w:proofErr w:type="spellStart"/>
+            <w:r>
+              <w:rPr>
+                <w:rFonts w:ascii="Arial" w:eastAsia="Times New Roman" w:hAnsi="Arial" w:cs="Arial"/>
+                <w:b/>
+                <w:bCs/>
+                <w:color w:val="333333"/>
+                <w:sz w:val="20"/>
+                <w:szCs w:val="20"/>
+                <w:lang w:eastAsia="en-NL"/>
+              </w:rPr>
+              <w:t>Voorbeeld</w:t>
+            </w:r>
+            <w:proofErr w:type="spellEnd"/>
+          </w:p>
+        </w:tc>
+        <w:tc>
+          <w:tcPr>
+            <w:tcW w:w="1909" w:type="dxa"/>
+            <w:tcBorders>
+              <w:top w:val="single" w:sz="8" w:space="0" w:color="DDDDDD"/>
+              <w:left w:val="nil"/>
+              <w:bottom w:val="single" w:sz="8" w:space="0" w:color="DDDDDD"/>
+              <w:right w:val="single" w:sz="8" w:space="0" w:color="DDDDDD"/>
+            </w:tcBorders>
+            <w:shd w:val="clear" w:color="auto" w:fill="auto"/>
+            <w:hideMark/>
+          </w:tcPr>
+          <w:p>
+            <w:pPr>
+              <w:spacing w:after="0" w:line="240" w:lineRule="auto"/>
+              <w:rPr>
+                <w:rFonts w:ascii="Arial" w:eastAsia="Times New Roman" w:hAnsi="Arial" w:cs="Arial"/>
+                <w:b/>
+                <w:bCs/>
+                <w:color w:val="333333"/>
+                <w:sz w:val="20"/>
+                <w:szCs w:val="20"/>
+                <w:lang w:eastAsia="en-NL"/>
+              </w:rPr>
+            </w:pPr>
+            <w:proofErr w:type="spellStart"/>
+            <w:r>
+              <w:rPr>
+                <w:rFonts w:ascii="Arial" w:eastAsia="Times New Roman" w:hAnsi="Arial" w:cs="Arial"/>
+                <w:b/>
+                <w:bCs/>
+                <w:color w:val="333333"/>
+                <w:sz w:val="20"/>
+                <w:szCs w:val="20"/>
+                <w:lang w:eastAsia="en-NL"/>
+              </w:rPr>
               <w:t>Overeenstemming</w:t>
             </w:r>
+            <w:proofErr w:type="spellEnd"/>
           </w:p>
         </w:tc>
       </w:tr>
@@ -450,6 +1448,7 @@
                 <w:lang w:eastAsia="en-NL"/>
               </w:rPr>
             </w:pPr>
+            <w:proofErr w:type="spellStart"/>
             <w:r>
               <w:rPr>
                 <w:rFonts w:ascii="Arial" w:eastAsia="Times New Roman" w:hAnsi="Arial" w:cs="Arial"/>
@@ -462,6 +1461,7 @@
               </w:rPr>
               <w:t>Personalisatie</w:t>
             </w:r>
+            <w:proofErr w:type="spellEnd"/>
           </w:p>
         </w:tc>
         <w:tc>
@@ -757,6 +1757,7 @@
                 <w:lang w:eastAsia="en-NL"/>
               </w:rPr>
             </w:pPr>
+            <w:proofErr w:type="spellStart"/>
             <w:r>
               <w:rPr>
                 <w:rFonts w:ascii="Arial" w:eastAsia="Times New Roman" w:hAnsi="Arial" w:cs="Arial"/>
@@ -767,6 +1768,7 @@
               </w:rPr>
               <w:t>Ondertekening</w:t>
             </w:r>
+            <w:proofErr w:type="spellEnd"/>
           </w:p>
         </w:tc>
         <w:tc>
@@ -969,6 +1971,7 @@
                 <w:lang w:eastAsia="en-NL"/>
               </w:rPr>
             </w:pPr>
+            <w:proofErr w:type="spellStart"/>
             <w:r>
               <w:rPr>
                 <w:rFonts w:ascii="Arial" w:eastAsia="Times New Roman" w:hAnsi="Arial" w:cs="Arial"/>
@@ -979,7 +1982,20 @@
                 <w:szCs w:val="20"/>
                 <w:lang w:eastAsia="en-NL"/>
               </w:rPr>
-              <w:t>Groet, Wies; ^WP</w:t>
+              <w:t>Groet</w:t>
+            </w:r>
+            <w:proofErr w:type="spellEnd"/>
+            <w:r>
+              <w:rPr>
+                <w:rFonts w:ascii="Arial" w:eastAsia="Times New Roman" w:hAnsi="Arial" w:cs="Arial"/>
+                <w:i/>
+                <w:iCs/>
+                <w:color w:val="333333"/>
+                <w:sz w:val="20"/>
+                <w:szCs w:val="20"/>
+                <w:lang w:eastAsia="en-NL"/>
+              </w:rPr>
+              <w:t>, Wies; ^WP</w:t>
             </w:r>
           </w:p>
         </w:tc>
@@ -1047,16 +2063,40 @@
                 <w:lang w:eastAsia="en-NL"/>
               </w:rPr>
             </w:pPr>
-            <w:r>
-              <w:rPr>
-                <w:rFonts w:ascii="Arial" w:eastAsia="Times New Roman" w:hAnsi="Arial" w:cs="Arial"/>
-                <w:color w:val="333333"/>
-                <w:sz w:val="20"/>
-                <w:szCs w:val="20"/>
-                <w:lang w:eastAsia="en-NL"/>
-              </w:rPr>
-              <w:t>Persoonlijke begroeting</w:t>
-            </w:r>
+            <w:proofErr w:type="spellStart"/>
+            <w:r>
+              <w:rPr>
+                <w:rFonts w:ascii="Arial" w:eastAsia="Times New Roman" w:hAnsi="Arial" w:cs="Arial"/>
+                <w:color w:val="333333"/>
+                <w:sz w:val="20"/>
+                <w:szCs w:val="20"/>
+                <w:lang w:eastAsia="en-NL"/>
+              </w:rPr>
+              <w:t>Persoonlijke</w:t>
+            </w:r>
+            <w:proofErr w:type="spellEnd"/>
+            <w:r>
+              <w:rPr>
+                <w:rFonts w:ascii="Arial" w:eastAsia="Times New Roman" w:hAnsi="Arial" w:cs="Arial"/>
+                <w:color w:val="333333"/>
+                <w:sz w:val="20"/>
+                <w:szCs w:val="20"/>
+                <w:lang w:eastAsia="en-NL"/>
+              </w:rPr>
+              <w:t xml:space="preserve"> </w:t>
+            </w:r>
+            <w:proofErr w:type="spellStart"/>
+            <w:r>
+              <w:rPr>
+                <w:rFonts w:ascii="Arial" w:eastAsia="Times New Roman" w:hAnsi="Arial" w:cs="Arial"/>
+                <w:color w:val="333333"/>
+                <w:sz w:val="20"/>
+                <w:szCs w:val="20"/>
+                <w:lang w:eastAsia="en-NL"/>
+              </w:rPr>
+              <w:t>begroeting</w:t>
+            </w:r>
+            <w:proofErr w:type="spellEnd"/>
           </w:p>
         </w:tc>
         <w:tc>
@@ -1337,16 +2377,40 @@
                 <w:lang w:eastAsia="en-NL"/>
               </w:rPr>
             </w:pPr>
-            <w:r>
-              <w:rPr>
-                <w:rFonts w:ascii="Arial" w:eastAsia="Times New Roman" w:hAnsi="Arial" w:cs="Arial"/>
-                <w:color w:val="333333"/>
-                <w:sz w:val="20"/>
-                <w:szCs w:val="20"/>
-                <w:lang w:eastAsia="en-NL"/>
-              </w:rPr>
-              <w:t>Persoonlijk aanspreken</w:t>
-            </w:r>
+            <w:proofErr w:type="spellStart"/>
+            <w:r>
+              <w:rPr>
+                <w:rFonts w:ascii="Arial" w:eastAsia="Times New Roman" w:hAnsi="Arial" w:cs="Arial"/>
+                <w:color w:val="333333"/>
+                <w:sz w:val="20"/>
+                <w:szCs w:val="20"/>
+                <w:lang w:eastAsia="en-NL"/>
+              </w:rPr>
+              <w:t>Persoonlijk</w:t>
+            </w:r>
+            <w:proofErr w:type="spellEnd"/>
+            <w:r>
+              <w:rPr>
+                <w:rFonts w:ascii="Arial" w:eastAsia="Times New Roman" w:hAnsi="Arial" w:cs="Arial"/>
+                <w:color w:val="333333"/>
+                <w:sz w:val="20"/>
+                <w:szCs w:val="20"/>
+                <w:lang w:eastAsia="en-NL"/>
+              </w:rPr>
+              <w:t xml:space="preserve"> </w:t>
+            </w:r>
+            <w:proofErr w:type="spellStart"/>
+            <w:r>
+              <w:rPr>
+                <w:rFonts w:ascii="Arial" w:eastAsia="Times New Roman" w:hAnsi="Arial" w:cs="Arial"/>
+                <w:color w:val="333333"/>
+                <w:sz w:val="20"/>
+                <w:szCs w:val="20"/>
+                <w:lang w:eastAsia="en-NL"/>
+              </w:rPr>
+              <w:t>aanspreken</w:t>
+            </w:r>
+            <w:proofErr w:type="spellEnd"/>
           </w:p>
         </w:tc>
         <w:tc>
@@ -1559,8 +2623,48 @@
                 <w:szCs w:val="20"/>
                 <w:lang w:eastAsia="en-NL"/>
               </w:rPr>
-              <w:t>Robert, je, jij, jouw</w:t>
-            </w:r>
+              <w:t xml:space="preserve">Robert, je, </w:t>
+            </w:r>
+            <w:proofErr w:type="spellStart"/>
+            <w:r>
+              <w:rPr>
+                <w:rFonts w:ascii="Arial" w:eastAsia="Times New Roman" w:hAnsi="Arial" w:cs="Arial"/>
+                <w:i/>
+                <w:iCs/>
+                <w:color w:val="333333"/>
+                <w:sz w:val="20"/>
+                <w:szCs w:val="20"/>
+                <w:lang w:eastAsia="en-NL"/>
+              </w:rPr>
+              <w:t>jij</w:t>
+            </w:r>
+            <w:proofErr w:type="spellEnd"/>
+            <w:r>
+              <w:rPr>
+                <w:rFonts w:ascii="Arial" w:eastAsia="Times New Roman" w:hAnsi="Arial" w:cs="Arial"/>
+                <w:i/>
+                <w:iCs/>
+                <w:color w:val="333333"/>
+                <w:sz w:val="20"/>
+                <w:szCs w:val="20"/>
+                <w:lang w:eastAsia="en-NL"/>
+              </w:rPr>
+              <w:t xml:space="preserve">, </w:t>
+            </w:r>
+            <w:proofErr w:type="spellStart"/>
+            <w:r>
+              <w:rPr>
+                <w:rFonts w:ascii="Arial" w:eastAsia="Times New Roman" w:hAnsi="Arial" w:cs="Arial"/>
+                <w:i/>
+                <w:iCs/>
+                <w:color w:val="333333"/>
+                <w:sz w:val="20"/>
+                <w:szCs w:val="20"/>
+                <w:lang w:eastAsia="en-NL"/>
+              </w:rPr>
+              <w:t>jouw</w:t>
+            </w:r>
+            <w:proofErr w:type="spellEnd"/>
           </w:p>
         </w:tc>
         <w:tc>
@@ -1629,6 +2733,7 @@
                 <w:lang w:eastAsia="en-NL"/>
               </w:rPr>
             </w:pPr>
+            <w:proofErr w:type="spellStart"/>
             <w:r>
               <w:rPr>
                 <w:rFonts w:ascii="Arial" w:eastAsia="Times New Roman" w:hAnsi="Arial" w:cs="Arial"/>
@@ -1639,8 +2744,35 @@
                 <w:szCs w:val="20"/>
                 <w:lang w:eastAsia="en-NL"/>
               </w:rPr>
-              <w:t>Informeel taalgebruik</w:t>
-            </w:r>
+              <w:t>Informeel</w:t>
+            </w:r>
+            <w:proofErr w:type="spellEnd"/>
+            <w:r>
+              <w:rPr>
+                <w:rFonts w:ascii="Arial" w:eastAsia="Times New Roman" w:hAnsi="Arial" w:cs="Arial"/>
+                <w:b/>
+                <w:bCs/>
+                <w:color w:val="333333"/>
+                <w:sz w:val="20"/>
+                <w:szCs w:val="20"/>
+                <w:lang w:eastAsia="en-NL"/>
+              </w:rPr>
+              <w:t xml:space="preserve"> </w:t>
+            </w:r>
+            <w:proofErr w:type="spellStart"/>
+            <w:r>
+              <w:rPr>
+                <w:rFonts w:ascii="Arial" w:eastAsia="Times New Roman" w:hAnsi="Arial" w:cs="Arial"/>
+                <w:b/>
+                <w:bCs/>
+                <w:color w:val="333333"/>
+                <w:sz w:val="20"/>
+                <w:szCs w:val="20"/>
+                <w:lang w:eastAsia="en-NL"/>
+              </w:rPr>
+              <w:t>taalgebruik</w:t>
+            </w:r>
+            <w:proofErr w:type="spellEnd"/>
           </w:p>
         </w:tc>
         <w:tc>
@@ -1875,6 +3007,7 @@
                 <w:lang w:eastAsia="en-NL"/>
               </w:rPr>
             </w:pPr>
+            <w:proofErr w:type="spellStart"/>
             <w:r>
               <w:rPr>
                 <w:rFonts w:ascii="Arial" w:eastAsia="Times New Roman" w:hAnsi="Arial" w:cs="Arial"/>
@@ -1885,6 +3018,7 @@
               </w:rPr>
               <w:t>Verkortingen</w:t>
             </w:r>
+            <w:proofErr w:type="spellEnd"/>
           </w:p>
         </w:tc>
         <w:tc>
@@ -2097,8 +3231,22 @@
                 <w:szCs w:val="20"/>
                 <w:lang w:eastAsia="en-NL"/>
               </w:rPr>
-              <w:t>Pls, ok, meldingsnr</w:t>
-            </w:r>
+              <w:t xml:space="preserve">Pls, ok, </w:t>
+            </w:r>
+            <w:proofErr w:type="spellStart"/>
+            <w:r>
+              <w:rPr>
+                <w:rFonts w:ascii="Arial" w:eastAsia="Times New Roman" w:hAnsi="Arial" w:cs="Arial"/>
+                <w:i/>
+                <w:iCs/>
+                <w:color w:val="333333"/>
+                <w:sz w:val="20"/>
+                <w:szCs w:val="20"/>
+                <w:lang w:eastAsia="en-NL"/>
+              </w:rPr>
+              <w:t>meldingsnr</w:t>
+            </w:r>
+            <w:proofErr w:type="spellEnd"/>
           </w:p>
         </w:tc>
         <w:tc>
@@ -2165,6 +3313,7 @@
                 <w:lang w:eastAsia="en-NL"/>
               </w:rPr>
             </w:pPr>
+            <w:proofErr w:type="spellStart"/>
             <w:r>
               <w:rPr>
                 <w:rFonts w:ascii="Arial" w:eastAsia="Times New Roman" w:hAnsi="Arial" w:cs="Arial"/>
@@ -2175,6 +3324,7 @@
               </w:rPr>
               <w:t>Afkortingen</w:t>
             </w:r>
+            <w:proofErr w:type="spellEnd"/>
           </w:p>
         </w:tc>
         <w:tc>
@@ -2387,7 +3537,33 @@
                 <w:szCs w:val="20"/>
                 <w:lang w:eastAsia="en-NL"/>
               </w:rPr>
-              <w:t>LOL, aub, DM</w:t>
+              <w:t xml:space="preserve">LOL, </w:t>
+            </w:r>
+            <w:proofErr w:type="spellStart"/>
+            <w:r>
+              <w:rPr>
+                <w:rFonts w:ascii="Arial" w:eastAsia="Times New Roman" w:hAnsi="Arial" w:cs="Arial"/>
+                <w:i/>
+                <w:iCs/>
+                <w:color w:val="333333"/>
+                <w:sz w:val="20"/>
+                <w:szCs w:val="20"/>
+                <w:lang w:eastAsia="en-NL"/>
+              </w:rPr>
+              <w:t>aub</w:t>
+            </w:r>
+            <w:proofErr w:type="spellEnd"/>
+            <w:r>
+              <w:rPr>
+                <w:rFonts w:ascii="Arial" w:eastAsia="Times New Roman" w:hAnsi="Arial" w:cs="Arial"/>
+                <w:i/>
+                <w:iCs/>
+                <w:color w:val="333333"/>
+                <w:sz w:val="20"/>
+                <w:szCs w:val="20"/>
+                <w:lang w:eastAsia="en-NL"/>
+              </w:rPr>
+              <w:t>, DM</w:t>
             </w:r>
           </w:p>
         </w:tc>
@@ -2677,7 +3853,33 @@
                 <w:szCs w:val="20"/>
                 <w:lang w:eastAsia="en-NL"/>
               </w:rPr>
-              <w:t>??, heeeel, MOOI, :-)</w:t>
+              <w:t xml:space="preserve">??, </w:t>
+            </w:r>
+            <w:proofErr w:type="spellStart"/>
+            <w:r>
+              <w:rPr>
+                <w:rFonts w:ascii="Arial" w:eastAsia="Times New Roman" w:hAnsi="Arial" w:cs="Arial"/>
+                <w:i/>
+                <w:iCs/>
+                <w:color w:val="333333"/>
+                <w:sz w:val="20"/>
+                <w:szCs w:val="20"/>
+                <w:lang w:eastAsia="en-NL"/>
+              </w:rPr>
+              <w:t>heeeel</w:t>
+            </w:r>
+            <w:proofErr w:type="spellEnd"/>
+            <w:r>
+              <w:rPr>
+                <w:rFonts w:ascii="Arial" w:eastAsia="Times New Roman" w:hAnsi="Arial" w:cs="Arial"/>
+                <w:i/>
+                <w:iCs/>
+                <w:color w:val="333333"/>
+                <w:sz w:val="20"/>
+                <w:szCs w:val="20"/>
+                <w:lang w:eastAsia="en-NL"/>
+              </w:rPr>
+              <w:t>, MOOI, :-)</w:t>
             </w:r>
           </w:p>
         </w:tc>
@@ -2745,6 +3947,7 @@
                 <w:lang w:eastAsia="en-NL"/>
               </w:rPr>
             </w:pPr>
+            <w:proofErr w:type="spellStart"/>
             <w:r>
               <w:rPr>
                 <w:rFonts w:ascii="Arial" w:eastAsia="Times New Roman" w:hAnsi="Arial" w:cs="Arial"/>
@@ -2755,6 +3958,7 @@
               </w:rPr>
               <w:t>Tussenwerpsels</w:t>
             </w:r>
+            <w:proofErr w:type="spellEnd"/>
           </w:p>
         </w:tc>
         <w:tc>
@@ -2967,7 +4171,33 @@
                 <w:szCs w:val="20"/>
                 <w:lang w:eastAsia="en-NL"/>
               </w:rPr>
-              <w:t>Oh, haha, wow</w:t>
+              <w:t xml:space="preserve">Oh, </w:t>
+            </w:r>
+            <w:proofErr w:type="spellStart"/>
+            <w:r>
+              <w:rPr>
+                <w:rFonts w:ascii="Arial" w:eastAsia="Times New Roman" w:hAnsi="Arial" w:cs="Arial"/>
+                <w:i/>
+                <w:iCs/>
+                <w:color w:val="333333"/>
+                <w:sz w:val="20"/>
+                <w:szCs w:val="20"/>
+                <w:lang w:eastAsia="en-NL"/>
+              </w:rPr>
+              <w:t>haha</w:t>
+            </w:r>
+            <w:proofErr w:type="spellEnd"/>
+            <w:r>
+              <w:rPr>
+                <w:rFonts w:ascii="Arial" w:eastAsia="Times New Roman" w:hAnsi="Arial" w:cs="Arial"/>
+                <w:i/>
+                <w:iCs/>
+                <w:color w:val="333333"/>
+                <w:sz w:val="20"/>
+                <w:szCs w:val="20"/>
+                <w:lang w:eastAsia="en-NL"/>
+              </w:rPr>
+              <w:t>, wow</w:t>
             </w:r>
           </w:p>
         </w:tc>
@@ -3037,6 +4267,7 @@
                 <w:lang w:eastAsia="en-NL"/>
               </w:rPr>
             </w:pPr>
+            <w:proofErr w:type="spellStart"/>
             <w:r>
               <w:rPr>
                 <w:rFonts w:ascii="Arial" w:eastAsia="Times New Roman" w:hAnsi="Arial" w:cs="Arial"/>
@@ -3047,8 +4278,35 @@
                 <w:szCs w:val="20"/>
                 <w:lang w:eastAsia="en-NL"/>
               </w:rPr>
-              <w:t>Uitnodigende retoriek</w:t>
-            </w:r>
+              <w:t>Uitnodigende</w:t>
+            </w:r>
+            <w:proofErr w:type="spellEnd"/>
+            <w:r>
+              <w:rPr>
+                <w:rFonts w:ascii="Arial" w:eastAsia="Times New Roman" w:hAnsi="Arial" w:cs="Arial"/>
+                <w:b/>
+                <w:bCs/>
+                <w:color w:val="333333"/>
+                <w:sz w:val="20"/>
+                <w:szCs w:val="20"/>
+                <w:lang w:eastAsia="en-NL"/>
+              </w:rPr>
+              <w:t xml:space="preserve"> </w:t>
+            </w:r>
+            <w:proofErr w:type="spellStart"/>
+            <w:r>
+              <w:rPr>
+                <w:rFonts w:ascii="Arial" w:eastAsia="Times New Roman" w:hAnsi="Arial" w:cs="Arial"/>
+                <w:b/>
+                <w:bCs/>
+                <w:color w:val="333333"/>
+                <w:sz w:val="20"/>
+                <w:szCs w:val="20"/>
+                <w:lang w:eastAsia="en-NL"/>
+              </w:rPr>
+              <w:t>retoriek</w:t>
+            </w:r>
+            <w:proofErr w:type="spellEnd"/>
           </w:p>
         </w:tc>
         <w:tc>
@@ -3345,16 +4603,40 @@
                 <w:lang w:eastAsia="en-NL"/>
               </w:rPr>
             </w:pPr>
-            <w:r>
-              <w:rPr>
-                <w:rFonts w:ascii="Arial" w:eastAsia="Times New Roman" w:hAnsi="Arial" w:cs="Arial"/>
-                <w:color w:val="333333"/>
-                <w:sz w:val="20"/>
-                <w:szCs w:val="20"/>
-                <w:lang w:eastAsia="en-NL"/>
-              </w:rPr>
-              <w:t>Stimuleren van de dialoog</w:t>
-            </w:r>
+            <w:proofErr w:type="spellStart"/>
+            <w:r>
+              <w:rPr>
+                <w:rFonts w:ascii="Arial" w:eastAsia="Times New Roman" w:hAnsi="Arial" w:cs="Arial"/>
+                <w:color w:val="333333"/>
+                <w:sz w:val="20"/>
+                <w:szCs w:val="20"/>
+                <w:lang w:eastAsia="en-NL"/>
+              </w:rPr>
+              <w:t>Stimuleren</w:t>
+            </w:r>
+            <w:proofErr w:type="spellEnd"/>
+            <w:r>
+              <w:rPr>
+                <w:rFonts w:ascii="Arial" w:eastAsia="Times New Roman" w:hAnsi="Arial" w:cs="Arial"/>
+                <w:color w:val="333333"/>
+                <w:sz w:val="20"/>
+                <w:szCs w:val="20"/>
+                <w:lang w:eastAsia="en-NL"/>
+              </w:rPr>
+              <w:t xml:space="preserve"> van de </w:t>
+            </w:r>
+            <w:proofErr w:type="spellStart"/>
+            <w:r>
+              <w:rPr>
+                <w:rFonts w:ascii="Arial" w:eastAsia="Times New Roman" w:hAnsi="Arial" w:cs="Arial"/>
+                <w:color w:val="333333"/>
+                <w:sz w:val="20"/>
+                <w:szCs w:val="20"/>
+                <w:lang w:eastAsia="en-NL"/>
+              </w:rPr>
+              <w:t>dialoog</w:t>
+            </w:r>
+            <w:proofErr w:type="spellEnd"/>
           </w:p>
         </w:tc>
         <w:tc>
@@ -3567,7 +4849,59 @@
                 <w:szCs w:val="20"/>
                 <w:lang w:eastAsia="en-NL"/>
               </w:rPr>
-              <w:t>Kun je vertellen wat er aan de hand is?</w:t>
+              <w:t xml:space="preserve">Kun je </w:t>
+            </w:r>
+            <w:proofErr w:type="spellStart"/>
+            <w:r>
+              <w:rPr>
+                <w:rFonts w:ascii="Arial" w:eastAsia="Times New Roman" w:hAnsi="Arial" w:cs="Arial"/>
+                <w:i/>
+                <w:iCs/>
+                <w:color w:val="333333"/>
+                <w:sz w:val="20"/>
+                <w:szCs w:val="20"/>
+                <w:lang w:eastAsia="en-NL"/>
+              </w:rPr>
+              <w:t>vertellen</w:t>
+            </w:r>
+            <w:proofErr w:type="spellEnd"/>
+            <w:r>
+              <w:rPr>
+                <w:rFonts w:ascii="Arial" w:eastAsia="Times New Roman" w:hAnsi="Arial" w:cs="Arial"/>
+                <w:i/>
+                <w:iCs/>
+                <w:color w:val="333333"/>
+                <w:sz w:val="20"/>
+                <w:szCs w:val="20"/>
+                <w:lang w:eastAsia="en-NL"/>
+              </w:rPr>
+              <w:t xml:space="preserve"> wat er </w:t>
+            </w:r>
+            <w:proofErr w:type="spellStart"/>
+            <w:r>
+              <w:rPr>
+                <w:rFonts w:ascii="Arial" w:eastAsia="Times New Roman" w:hAnsi="Arial" w:cs="Arial"/>
+                <w:i/>
+                <w:iCs/>
+                <w:color w:val="333333"/>
+                <w:sz w:val="20"/>
+                <w:szCs w:val="20"/>
+                <w:lang w:eastAsia="en-NL"/>
+              </w:rPr>
+              <w:t>aan</w:t>
+            </w:r>
+            <w:proofErr w:type="spellEnd"/>
+            <w:r>
+              <w:rPr>
+                <w:rFonts w:ascii="Arial" w:eastAsia="Times New Roman" w:hAnsi="Arial" w:cs="Arial"/>
+                <w:i/>
+                <w:iCs/>
+                <w:color w:val="333333"/>
+                <w:sz w:val="20"/>
+                <w:szCs w:val="20"/>
+                <w:lang w:eastAsia="en-NL"/>
+              </w:rPr>
+              <w:t xml:space="preserve"> de hand is?</w:t>
             </w:r>
           </w:p>
         </w:tc>
@@ -3635,6 +4969,7 @@
                 <w:lang w:eastAsia="en-NL"/>
               </w:rPr>
             </w:pPr>
+            <w:proofErr w:type="spellStart"/>
             <w:r>
               <w:rPr>
                 <w:rFonts w:ascii="Arial" w:eastAsia="Times New Roman" w:hAnsi="Arial" w:cs="Arial"/>
@@ -3645,6 +4980,7 @@
               </w:rPr>
               <w:t>Bedanken</w:t>
             </w:r>
+            <w:proofErr w:type="spellEnd"/>
           </w:p>
         </w:tc>
         <w:tc>
@@ -3847,6 +5183,7 @@
                 <w:lang w:eastAsia="en-NL"/>
               </w:rPr>
             </w:pPr>
+            <w:proofErr w:type="spellStart"/>
             <w:r>
               <w:rPr>
                 <w:rFonts w:ascii="Arial" w:eastAsia="Times New Roman" w:hAnsi="Arial" w:cs="Arial"/>
@@ -3857,7 +5194,46 @@
                 <w:szCs w:val="20"/>
                 <w:lang w:eastAsia="en-NL"/>
               </w:rPr>
-              <w:t>Bedankt voor je melding!</w:t>
+              <w:t>Bedankt</w:t>
+            </w:r>
+            <w:proofErr w:type="spellEnd"/>
+            <w:r>
+              <w:rPr>
+                <w:rFonts w:ascii="Arial" w:eastAsia="Times New Roman" w:hAnsi="Arial" w:cs="Arial"/>
+                <w:i/>
+                <w:iCs/>
+                <w:color w:val="333333"/>
+                <w:sz w:val="20"/>
+                <w:szCs w:val="20"/>
+                <w:lang w:eastAsia="en-NL"/>
+              </w:rPr>
+              <w:t xml:space="preserve"> </w:t>
+            </w:r>
+            <w:proofErr w:type="spellStart"/>
+            <w:r>
+              <w:rPr>
+                <w:rFonts w:ascii="Arial" w:eastAsia="Times New Roman" w:hAnsi="Arial" w:cs="Arial"/>
+                <w:i/>
+                <w:iCs/>
+                <w:color w:val="333333"/>
+                <w:sz w:val="20"/>
+                <w:szCs w:val="20"/>
+                <w:lang w:eastAsia="en-NL"/>
+              </w:rPr>
+              <w:t>voor</w:t>
+            </w:r>
+            <w:proofErr w:type="spellEnd"/>
+            <w:r>
+              <w:rPr>
+                <w:rFonts w:ascii="Arial" w:eastAsia="Times New Roman" w:hAnsi="Arial" w:cs="Arial"/>
+                <w:i/>
+                <w:iCs/>
+                <w:color w:val="333333"/>
+                <w:sz w:val="20"/>
+                <w:szCs w:val="20"/>
+                <w:lang w:eastAsia="en-NL"/>
+              </w:rPr>
+              <w:t xml:space="preserve"> je melding!</w:t>
             </w:r>
           </w:p>
         </w:tc>
@@ -3933,8 +5309,42 @@
                 <w:szCs w:val="20"/>
                 <w:lang w:eastAsia="en-NL"/>
               </w:rPr>
-              <w:t>Tonen van sympathie of empathie</w:t>
-            </w:r>
+              <w:t xml:space="preserve">Tonen van </w:t>
+            </w:r>
+            <w:proofErr w:type="spellStart"/>
+            <w:r>
+              <w:rPr>
+                <w:rFonts w:ascii="Arial" w:eastAsia="Times New Roman" w:hAnsi="Arial" w:cs="Arial"/>
+                <w:color w:val="333333"/>
+                <w:sz w:val="20"/>
+                <w:szCs w:val="20"/>
+                <w:lang w:eastAsia="en-NL"/>
+              </w:rPr>
+              <w:t>sympathie</w:t>
+            </w:r>
+            <w:proofErr w:type="spellEnd"/>
+            <w:r>
+              <w:rPr>
+                <w:rFonts w:ascii="Arial" w:eastAsia="Times New Roman" w:hAnsi="Arial" w:cs="Arial"/>
+                <w:color w:val="333333"/>
+                <w:sz w:val="20"/>
+                <w:szCs w:val="20"/>
+                <w:lang w:eastAsia="en-NL"/>
+              </w:rPr>
+              <w:t xml:space="preserve"> of </w:t>
+            </w:r>
+            <w:proofErr w:type="spellStart"/>
+            <w:r>
+              <w:rPr>
+                <w:rFonts w:ascii="Arial" w:eastAsia="Times New Roman" w:hAnsi="Arial" w:cs="Arial"/>
+                <w:color w:val="333333"/>
+                <w:sz w:val="20"/>
+                <w:szCs w:val="20"/>
+                <w:lang w:eastAsia="en-NL"/>
+              </w:rPr>
+              <w:t>empathie</w:t>
+            </w:r>
+            <w:proofErr w:type="spellEnd"/>
           </w:p>
         </w:tc>
         <w:tc>
@@ -4137,6 +5547,7 @@
                 <w:lang w:eastAsia="en-NL"/>
               </w:rPr>
             </w:pPr>
+            <w:proofErr w:type="spellStart"/>
             <w:r>
               <w:rPr>
                 <w:rFonts w:ascii="Arial" w:eastAsia="Times New Roman" w:hAnsi="Arial" w:cs="Arial"/>
@@ -4147,7 +5558,98 @@
                 <w:szCs w:val="20"/>
                 <w:lang w:eastAsia="en-NL"/>
               </w:rPr>
-              <w:t>Vervelend, hopelijk is het snel opgelost.</w:t>
+              <w:t>Vervelend</w:t>
+            </w:r>
+            <w:proofErr w:type="spellEnd"/>
+            <w:r>
+              <w:rPr>
+                <w:rFonts w:ascii="Arial" w:eastAsia="Times New Roman" w:hAnsi="Arial" w:cs="Arial"/>
+                <w:i/>
+                <w:iCs/>
+                <w:color w:val="333333"/>
+                <w:sz w:val="20"/>
+                <w:szCs w:val="20"/>
+                <w:lang w:eastAsia="en-NL"/>
+              </w:rPr>
+              <w:t xml:space="preserve">, </w:t>
+            </w:r>
+            <w:proofErr w:type="spellStart"/>
+            <w:r>
+              <w:rPr>
+                <w:rFonts w:ascii="Arial" w:eastAsia="Times New Roman" w:hAnsi="Arial" w:cs="Arial"/>
+                <w:i/>
+                <w:iCs/>
+                <w:color w:val="333333"/>
+                <w:sz w:val="20"/>
+                <w:szCs w:val="20"/>
+                <w:lang w:eastAsia="en-NL"/>
+              </w:rPr>
+              <w:t>hopelijk</w:t>
+            </w:r>
+            <w:proofErr w:type="spellEnd"/>
+            <w:r>
+              <w:rPr>
+                <w:rFonts w:ascii="Arial" w:eastAsia="Times New Roman" w:hAnsi="Arial" w:cs="Arial"/>
+                <w:i/>
+                <w:iCs/>
+                <w:color w:val="333333"/>
+                <w:sz w:val="20"/>
+                <w:szCs w:val="20"/>
+                <w:lang w:eastAsia="en-NL"/>
+              </w:rPr>
+              <w:t xml:space="preserve"> is het </w:t>
+            </w:r>
+            <w:proofErr w:type="spellStart"/>
+            <w:r>
+              <w:rPr>
+                <w:rFonts w:ascii="Arial" w:eastAsia="Times New Roman" w:hAnsi="Arial" w:cs="Arial"/>
+                <w:i/>
+                <w:iCs/>
+                <w:color w:val="333333"/>
+                <w:sz w:val="20"/>
+                <w:szCs w:val="20"/>
+                <w:lang w:eastAsia="en-NL"/>
+              </w:rPr>
+              <w:t>snel</w:t>
+            </w:r>
+            <w:proofErr w:type="spellEnd"/>
+            <w:r>
+              <w:rPr>
+                <w:rFonts w:ascii="Arial" w:eastAsia="Times New Roman" w:hAnsi="Arial" w:cs="Arial"/>
+                <w:i/>
+                <w:iCs/>
+                <w:color w:val="333333"/>
+                <w:sz w:val="20"/>
+                <w:szCs w:val="20"/>
+                <w:lang w:eastAsia="en-NL"/>
+              </w:rPr>
+              <w:t xml:space="preserve"> </w:t>
+            </w:r>
+            <w:proofErr w:type="spellStart"/>
+            <w:r>
+              <w:rPr>
+                <w:rFonts w:ascii="Arial" w:eastAsia="Times New Roman" w:hAnsi="Arial" w:cs="Arial"/>
+                <w:i/>
+                <w:iCs/>
+                <w:color w:val="333333"/>
+                <w:sz w:val="20"/>
+                <w:szCs w:val="20"/>
+                <w:lang w:eastAsia="en-NL"/>
+              </w:rPr>
+              <w:t>opgelost</w:t>
+            </w:r>
+            <w:proofErr w:type="spellEnd"/>
+            <w:r>
+              <w:rPr>
+                <w:rFonts w:ascii="Arial" w:eastAsia="Times New Roman" w:hAnsi="Arial" w:cs="Arial"/>
+                <w:i/>
+                <w:iCs/>
+                <w:color w:val="333333"/>
+                <w:sz w:val="20"/>
+                <w:szCs w:val="20"/>
+                <w:lang w:eastAsia="en-NL"/>
+              </w:rPr>
+              <w:t>.</w:t>
             </w:r>
           </w:p>
         </w:tc>
@@ -4215,6 +5717,7 @@
                 <w:lang w:eastAsia="en-NL"/>
               </w:rPr>
             </w:pPr>
+            <w:proofErr w:type="spellStart"/>
             <w:r>
               <w:rPr>
                 <w:rFonts w:ascii="Arial" w:eastAsia="Times New Roman" w:hAnsi="Arial" w:cs="Arial"/>
@@ -4225,6 +5728,7 @@
               </w:rPr>
               <w:t>Verontschuldigen</w:t>
             </w:r>
+            <w:proofErr w:type="spellEnd"/>
           </w:p>
         </w:tc>
         <w:tc>
@@ -4427,6 +5931,7 @@
                 <w:lang w:eastAsia="en-NL"/>
               </w:rPr>
             </w:pPr>
+            <w:proofErr w:type="spellStart"/>
             <w:r>
               <w:rPr>
                 <w:rFonts w:ascii="Arial" w:eastAsia="Times New Roman" w:hAnsi="Arial" w:cs="Arial"/>
@@ -4437,7 +5942,72 @@
                 <w:szCs w:val="20"/>
                 <w:lang w:eastAsia="en-NL"/>
               </w:rPr>
-              <w:t>Excuus voor de overlast.</w:t>
+              <w:t>Excuus</w:t>
+            </w:r>
+            <w:proofErr w:type="spellEnd"/>
+            <w:r>
+              <w:rPr>
+                <w:rFonts w:ascii="Arial" w:eastAsia="Times New Roman" w:hAnsi="Arial" w:cs="Arial"/>
+                <w:i/>
+                <w:iCs/>
+                <w:color w:val="333333"/>
+                <w:sz w:val="20"/>
+                <w:szCs w:val="20"/>
+                <w:lang w:eastAsia="en-NL"/>
+              </w:rPr>
+              <w:t xml:space="preserve"> </w:t>
+            </w:r>
+            <w:proofErr w:type="spellStart"/>
+            <w:r>
+              <w:rPr>
+                <w:rFonts w:ascii="Arial" w:eastAsia="Times New Roman" w:hAnsi="Arial" w:cs="Arial"/>
+                <w:i/>
+                <w:iCs/>
+                <w:color w:val="333333"/>
+                <w:sz w:val="20"/>
+                <w:szCs w:val="20"/>
+                <w:lang w:eastAsia="en-NL"/>
+              </w:rPr>
+              <w:t>voor</w:t>
+            </w:r>
+            <w:proofErr w:type="spellEnd"/>
+            <w:r>
+              <w:rPr>
+                <w:rFonts w:ascii="Arial" w:eastAsia="Times New Roman" w:hAnsi="Arial" w:cs="Arial"/>
+                <w:i/>
+                <w:iCs/>
+                <w:color w:val="333333"/>
+                <w:sz w:val="20"/>
+                <w:szCs w:val="20"/>
+                <w:lang w:eastAsia="en-NL"/>
+              </w:rPr>
+              <w:t xml:space="preserve"> de </w:t>
+            </w:r>
+            <w:proofErr w:type="spellStart"/>
+            <w:r>
+              <w:rPr>
+                <w:rFonts w:ascii="Arial" w:eastAsia="Times New Roman" w:hAnsi="Arial" w:cs="Arial"/>
+                <w:i/>
+                <w:iCs/>
+                <w:color w:val="333333"/>
+                <w:sz w:val="20"/>
+                <w:szCs w:val="20"/>
+                <w:lang w:eastAsia="en-NL"/>
+              </w:rPr>
+              <w:t>overlast</w:t>
+            </w:r>
+            <w:proofErr w:type="spellEnd"/>
+            <w:r>
+              <w:rPr>
+                <w:rFonts w:ascii="Arial" w:eastAsia="Times New Roman" w:hAnsi="Arial" w:cs="Arial"/>
+                <w:i/>
+                <w:iCs/>
+                <w:color w:val="333333"/>
+                <w:sz w:val="20"/>
+                <w:szCs w:val="20"/>
+                <w:lang w:eastAsia="en-NL"/>
+              </w:rPr>
+              <w:t>.</w:t>
             </w:r>
           </w:p>
         </w:tc>
@@ -4505,6 +6075,7 @@
                 <w:lang w:eastAsia="en-NL"/>
               </w:rPr>
             </w:pPr>
+            <w:proofErr w:type="spellStart"/>
             <w:r>
               <w:rPr>
                 <w:rFonts w:ascii="Arial" w:eastAsia="Times New Roman" w:hAnsi="Arial" w:cs="Arial"/>
@@ -4515,6 +6086,7 @@
               </w:rPr>
               <w:t>Humor</w:t>
             </w:r>
+            <w:proofErr w:type="spellEnd"/>
           </w:p>
         </w:tc>
         <w:tc>
@@ -4727,7 +6299,111 @@
                 <w:szCs w:val="20"/>
                 <w:lang w:eastAsia="en-NL"/>
               </w:rPr>
-              <w:t>Dat hangt ervan af of je oud genoeg bent ;-)</w:t>
+              <w:t xml:space="preserve">Dat </w:t>
+            </w:r>
+            <w:proofErr w:type="spellStart"/>
+            <w:r>
+              <w:rPr>
+                <w:rFonts w:ascii="Arial" w:eastAsia="Times New Roman" w:hAnsi="Arial" w:cs="Arial"/>
+                <w:i/>
+                <w:iCs/>
+                <w:color w:val="333333"/>
+                <w:sz w:val="20"/>
+                <w:szCs w:val="20"/>
+                <w:lang w:eastAsia="en-NL"/>
+              </w:rPr>
+              <w:t>hangt</w:t>
+            </w:r>
+            <w:proofErr w:type="spellEnd"/>
+            <w:r>
+              <w:rPr>
+                <w:rFonts w:ascii="Arial" w:eastAsia="Times New Roman" w:hAnsi="Arial" w:cs="Arial"/>
+                <w:i/>
+                <w:iCs/>
+                <w:color w:val="333333"/>
+                <w:sz w:val="20"/>
+                <w:szCs w:val="20"/>
+                <w:lang w:eastAsia="en-NL"/>
+              </w:rPr>
+              <w:t xml:space="preserve"> </w:t>
+            </w:r>
+            <w:proofErr w:type="spellStart"/>
+            <w:r>
+              <w:rPr>
+                <w:rFonts w:ascii="Arial" w:eastAsia="Times New Roman" w:hAnsi="Arial" w:cs="Arial"/>
+                <w:i/>
+                <w:iCs/>
+                <w:color w:val="333333"/>
+                <w:sz w:val="20"/>
+                <w:szCs w:val="20"/>
+                <w:lang w:eastAsia="en-NL"/>
+              </w:rPr>
+              <w:t>ervan</w:t>
+            </w:r>
+            <w:proofErr w:type="spellEnd"/>
+            <w:r>
+              <w:rPr>
+                <w:rFonts w:ascii="Arial" w:eastAsia="Times New Roman" w:hAnsi="Arial" w:cs="Arial"/>
+                <w:i/>
+                <w:iCs/>
+                <w:color w:val="333333"/>
+                <w:sz w:val="20"/>
+                <w:szCs w:val="20"/>
+                <w:lang w:eastAsia="en-NL"/>
+              </w:rPr>
+              <w:t xml:space="preserve"> </w:t>
+            </w:r>
+            <w:proofErr w:type="spellStart"/>
+            <w:r>
+              <w:rPr>
+                <w:rFonts w:ascii="Arial" w:eastAsia="Times New Roman" w:hAnsi="Arial" w:cs="Arial"/>
+                <w:i/>
+                <w:iCs/>
+                <w:color w:val="333333"/>
+                <w:sz w:val="20"/>
+                <w:szCs w:val="20"/>
+                <w:lang w:eastAsia="en-NL"/>
+              </w:rPr>
+              <w:t>af</w:t>
+            </w:r>
+            <w:proofErr w:type="spellEnd"/>
+            <w:r>
+              <w:rPr>
+                <w:rFonts w:ascii="Arial" w:eastAsia="Times New Roman" w:hAnsi="Arial" w:cs="Arial"/>
+                <w:i/>
+                <w:iCs/>
+                <w:color w:val="333333"/>
+                <w:sz w:val="20"/>
+                <w:szCs w:val="20"/>
+                <w:lang w:eastAsia="en-NL"/>
+              </w:rPr>
+              <w:t xml:space="preserve"> of je oud </w:t>
+            </w:r>
+            <w:proofErr w:type="spellStart"/>
+            <w:r>
+              <w:rPr>
+                <w:rFonts w:ascii="Arial" w:eastAsia="Times New Roman" w:hAnsi="Arial" w:cs="Arial"/>
+                <w:i/>
+                <w:iCs/>
+                <w:color w:val="333333"/>
+                <w:sz w:val="20"/>
+                <w:szCs w:val="20"/>
+                <w:lang w:eastAsia="en-NL"/>
+              </w:rPr>
+              <w:t>genoeg</w:t>
+            </w:r>
+            <w:proofErr w:type="spellEnd"/>
+            <w:r>
+              <w:rPr>
+                <w:rFonts w:ascii="Arial" w:eastAsia="Times New Roman" w:hAnsi="Arial" w:cs="Arial"/>
+                <w:i/>
+                <w:iCs/>
+                <w:color w:val="333333"/>
+                <w:sz w:val="20"/>
+                <w:szCs w:val="20"/>
+                <w:lang w:eastAsia="en-NL"/>
+              </w:rPr>
+              <w:t xml:space="preserve"> bent ;-)</w:t>
             </w:r>
           </w:p>
         </w:tc>
@@ -4815,7 +6491,359 @@
           <w:rFonts w:ascii="Roboto" w:hAnsi="Roboto"/>
           <w:lang w:val="en-US"/>
         </w:rPr>
-        <w:t xml:space="preserve"> Ik vind het erg interresant dat het account van de Gemeente Leiden, ook wat minder serieuze geformuleerde berichten even serieus neemt. Bericht 1 is hier een duidelijk voorbeeld van. Ze nemen dit taalgebruik niet over om in de CHV te vallen. </w:t>
+        <w:t xml:space="preserve"> </w:t>
+      </w:r>
+      <w:proofErr w:type="spellStart"/>
+      <w:r>
+        <w:rPr>
+          <w:rFonts w:ascii="Roboto" w:hAnsi="Roboto"/>
+          <w:lang w:val="en-US"/>
+        </w:rPr>
+        <w:t>Ik</w:t>
+      </w:r>
+      <w:proofErr w:type="spellEnd"/>
+      <w:r>
+        <w:rPr>
+          <w:rFonts w:ascii="Roboto" w:hAnsi="Roboto"/>
+          <w:lang w:val="en-US"/>
+        </w:rPr>
+        <w:t xml:space="preserve"> </w:t>
+      </w:r>
+      <w:proofErr w:type="spellStart"/>
+      <w:r>
+        <w:rPr>
+          <w:rFonts w:ascii="Roboto" w:hAnsi="Roboto"/>
+          <w:lang w:val="en-US"/>
+        </w:rPr>
+        <w:t>vind</w:t>
+      </w:r>
+      <w:proofErr w:type="spellEnd"/>
+      <w:r>
+        <w:rPr>
+          <w:rFonts w:ascii="Roboto" w:hAnsi="Roboto"/>
+          <w:lang w:val="en-US"/>
+        </w:rPr>
+        <w:t xml:space="preserve"> het erg </w:t>
+      </w:r>
+      <w:proofErr w:type="spellStart"/>
+      <w:r>
+        <w:rPr>
+          <w:rFonts w:ascii="Roboto" w:hAnsi="Roboto"/>
+          <w:lang w:val="en-US"/>
+        </w:rPr>
+        <w:t>interresant</w:t>
+      </w:r>
+      <w:proofErr w:type="spellEnd"/>
+      <w:r>
+        <w:rPr>
+          <w:rFonts w:ascii="Roboto" w:hAnsi="Roboto"/>
+          <w:lang w:val="en-US"/>
+        </w:rPr>
+        <w:t xml:space="preserve"> </w:t>
+      </w:r>
+      <w:proofErr w:type="spellStart"/>
+      <w:r>
+        <w:rPr>
+          <w:rFonts w:ascii="Roboto" w:hAnsi="Roboto"/>
+          <w:lang w:val="en-US"/>
+        </w:rPr>
+        <w:t>dat</w:t>
+      </w:r>
+      <w:proofErr w:type="spellEnd"/>
+      <w:r>
+        <w:rPr>
+          <w:rFonts w:ascii="Roboto" w:hAnsi="Roboto"/>
+          <w:lang w:val="en-US"/>
+        </w:rPr>
+        <w:t xml:space="preserve"> het account van de </w:t>
+      </w:r>
+      <w:proofErr w:type="spellStart"/>
+      <w:r>
+        <w:rPr>
+          <w:rFonts w:ascii="Roboto" w:hAnsi="Roboto"/>
+          <w:lang w:val="en-US"/>
+        </w:rPr>
+        <w:t>Gemeente</w:t>
+      </w:r>
+      <w:proofErr w:type="spellEnd"/>
+      <w:r>
+        <w:rPr>
+          <w:rFonts w:ascii="Roboto" w:hAnsi="Roboto"/>
+          <w:lang w:val="en-US"/>
+        </w:rPr>
+        <w:t xml:space="preserve"> Leiden, </w:t>
+      </w:r>
+      <w:proofErr w:type="spellStart"/>
+      <w:r>
+        <w:rPr>
+          <w:rFonts w:ascii="Roboto" w:hAnsi="Roboto"/>
+          <w:lang w:val="en-US"/>
+        </w:rPr>
+        <w:t>ook</w:t>
+      </w:r>
+      <w:proofErr w:type="spellEnd"/>
+      <w:r>
+        <w:rPr>
+          <w:rFonts w:ascii="Roboto" w:hAnsi="Roboto"/>
+          <w:lang w:val="en-US"/>
+        </w:rPr>
+        <w:t xml:space="preserve"> wat minder </w:t>
+      </w:r>
+      <w:proofErr w:type="spellStart"/>
+      <w:r>
+        <w:rPr>
+          <w:rFonts w:ascii="Roboto" w:hAnsi="Roboto"/>
+          <w:lang w:val="en-US"/>
+        </w:rPr>
+        <w:t>serieuze</w:t>
+      </w:r>
+      <w:proofErr w:type="spellEnd"/>
+      <w:r>
+        <w:rPr>
+          <w:rFonts w:ascii="Roboto" w:hAnsi="Roboto"/>
+          <w:lang w:val="en-US"/>
+        </w:rPr>
+        <w:t xml:space="preserve"> </w:t>
+      </w:r>
+      <w:proofErr w:type="spellStart"/>
+      <w:r>
+        <w:rPr>
+          <w:rFonts w:ascii="Roboto" w:hAnsi="Roboto"/>
+          <w:lang w:val="en-US"/>
+        </w:rPr>
+        <w:t>geformuleerde</w:t>
+      </w:r>
+      <w:proofErr w:type="spellEnd"/>
+      <w:r>
+        <w:rPr>
+          <w:rFonts w:ascii="Roboto" w:hAnsi="Roboto"/>
+          <w:lang w:val="en-US"/>
+        </w:rPr>
+        <w:t xml:space="preserve"> </w:t>
+      </w:r>
+      <w:proofErr w:type="spellStart"/>
+      <w:r>
+        <w:rPr>
+          <w:rFonts w:ascii="Roboto" w:hAnsi="Roboto"/>
+          <w:lang w:val="en-US"/>
+        </w:rPr>
+        <w:t>berichten</w:t>
+      </w:r>
+      <w:proofErr w:type="spellEnd"/>
+      <w:r>
+        <w:rPr>
+          <w:rFonts w:ascii="Roboto" w:hAnsi="Roboto"/>
+          <w:lang w:val="en-US"/>
+        </w:rPr>
+        <w:t xml:space="preserve"> even </w:t>
+      </w:r>
+      <w:proofErr w:type="spellStart"/>
+      <w:r>
+        <w:rPr>
+          <w:rFonts w:ascii="Roboto" w:hAnsi="Roboto"/>
+          <w:lang w:val="en-US"/>
+        </w:rPr>
+        <w:t>serieus</w:t>
+      </w:r>
+      <w:proofErr w:type="spellEnd"/>
+      <w:r>
+        <w:rPr>
+          <w:rFonts w:ascii="Roboto" w:hAnsi="Roboto"/>
+          <w:lang w:val="en-US"/>
+        </w:rPr>
+        <w:t xml:space="preserve"> </w:t>
+      </w:r>
+      <w:proofErr w:type="spellStart"/>
+      <w:r>
+        <w:rPr>
+          <w:rFonts w:ascii="Roboto" w:hAnsi="Roboto"/>
+          <w:lang w:val="en-US"/>
+        </w:rPr>
+        <w:t>neemt</w:t>
+      </w:r>
+      <w:proofErr w:type="spellEnd"/>
+      <w:r>
+        <w:rPr>
+          <w:rFonts w:ascii="Roboto" w:hAnsi="Roboto"/>
+          <w:lang w:val="en-US"/>
+        </w:rPr>
+        <w:t xml:space="preserve">. </w:t>
+      </w:r>
+      <w:proofErr w:type="spellStart"/>
+      <w:r>
+        <w:rPr>
+          <w:rFonts w:ascii="Roboto" w:hAnsi="Roboto"/>
+          <w:lang w:val="en-US"/>
+        </w:rPr>
+        <w:t>Bericht</w:t>
+      </w:r>
+      <w:proofErr w:type="spellEnd"/>
+      <w:r>
+        <w:rPr>
+          <w:rFonts w:ascii="Roboto" w:hAnsi="Roboto"/>
+          <w:lang w:val="en-US"/>
+        </w:rPr>
+        <w:t xml:space="preserve"> 1 is </w:t>
+      </w:r>
+      <w:proofErr w:type="spellStart"/>
+      <w:r>
+        <w:rPr>
+          <w:rFonts w:ascii="Roboto" w:hAnsi="Roboto"/>
+          <w:lang w:val="en-US"/>
+        </w:rPr>
+        <w:t>hier</w:t>
+      </w:r>
+      <w:proofErr w:type="spellEnd"/>
+      <w:r>
+        <w:rPr>
+          <w:rFonts w:ascii="Roboto" w:hAnsi="Roboto"/>
+          <w:lang w:val="en-US"/>
+        </w:rPr>
+        <w:t xml:space="preserve"> </w:t>
+      </w:r>
+      <w:proofErr w:type="spellStart"/>
+      <w:r>
+        <w:rPr>
+          <w:rFonts w:ascii="Roboto" w:hAnsi="Roboto"/>
+          <w:lang w:val="en-US"/>
+        </w:rPr>
+        <w:t>een</w:t>
+      </w:r>
+      <w:proofErr w:type="spellEnd"/>
+      <w:r>
+        <w:rPr>
+          <w:rFonts w:ascii="Roboto" w:hAnsi="Roboto"/>
+          <w:lang w:val="en-US"/>
+        </w:rPr>
+        <w:t xml:space="preserve"> </w:t>
+      </w:r>
+      <w:proofErr w:type="spellStart"/>
+      <w:r>
+        <w:rPr>
+          <w:rFonts w:ascii="Roboto" w:hAnsi="Roboto"/>
+          <w:lang w:val="en-US"/>
+        </w:rPr>
+        <w:t>duidelijk</w:t>
+      </w:r>
+      <w:proofErr w:type="spellEnd"/>
+      <w:r>
+        <w:rPr>
+          <w:rFonts w:ascii="Roboto" w:hAnsi="Roboto"/>
+          <w:lang w:val="en-US"/>
+        </w:rPr>
+        <w:t xml:space="preserve"> </w:t>
+      </w:r>
+      <w:proofErr w:type="spellStart"/>
+      <w:r>
+        <w:rPr>
+          <w:rFonts w:ascii="Roboto" w:hAnsi="Roboto"/>
+          <w:lang w:val="en-US"/>
+        </w:rPr>
+        <w:t>voorbeeld</w:t>
+      </w:r>
+      <w:proofErr w:type="spellEnd"/>
+      <w:r>
+        <w:rPr>
+          <w:rFonts w:ascii="Roboto" w:hAnsi="Roboto"/>
+          <w:lang w:val="en-US"/>
+        </w:rPr>
+        <w:t xml:space="preserve"> van. Ze </w:t>
+      </w:r>
+      <w:proofErr w:type="spellStart"/>
+      <w:r>
+        <w:rPr>
+          <w:rFonts w:ascii="Roboto" w:hAnsi="Roboto"/>
+          <w:lang w:val="en-US"/>
+        </w:rPr>
+        <w:t>nemen</w:t>
+      </w:r>
+      <w:proofErr w:type="spellEnd"/>
+      <w:r>
+        <w:rPr>
+          <w:rFonts w:ascii="Roboto" w:hAnsi="Roboto"/>
+          <w:lang w:val="en-US"/>
+        </w:rPr>
+        <w:t xml:space="preserve"> </w:t>
+      </w:r>
+      <w:proofErr w:type="spellStart"/>
+      <w:r>
+        <w:rPr>
+          <w:rFonts w:ascii="Roboto" w:hAnsi="Roboto"/>
+          <w:lang w:val="en-US"/>
+        </w:rPr>
+        <w:t>dit</w:t>
+      </w:r>
+      <w:proofErr w:type="spellEnd"/>
+      <w:r>
+        <w:rPr>
+          <w:rFonts w:ascii="Roboto" w:hAnsi="Roboto"/>
+          <w:lang w:val="en-US"/>
+        </w:rPr>
+        <w:t xml:space="preserve"> </w:t>
+      </w:r>
+      <w:proofErr w:type="spellStart"/>
+      <w:r>
+        <w:rPr>
+          <w:rFonts w:ascii="Roboto" w:hAnsi="Roboto"/>
+          <w:lang w:val="en-US"/>
+        </w:rPr>
+        <w:t>taalgebruik</w:t>
+      </w:r>
+      <w:proofErr w:type="spellEnd"/>
+      <w:r>
+        <w:rPr>
+          <w:rFonts w:ascii="Roboto" w:hAnsi="Roboto"/>
+          <w:lang w:val="en-US"/>
+        </w:rPr>
+        <w:t xml:space="preserve"> </w:t>
+      </w:r>
+      <w:proofErr w:type="spellStart"/>
+      <w:r>
+        <w:rPr>
+          <w:rFonts w:ascii="Roboto" w:hAnsi="Roboto"/>
+          <w:lang w:val="en-US"/>
+        </w:rPr>
+        <w:t>niet</w:t>
+      </w:r>
+      <w:proofErr w:type="spellEnd"/>
+      <w:r>
+        <w:rPr>
+          <w:rFonts w:ascii="Roboto" w:hAnsi="Roboto"/>
+          <w:lang w:val="en-US"/>
+        </w:rPr>
+        <w:t xml:space="preserve"> over om in de CHV </w:t>
+      </w:r>
+      <w:proofErr w:type="spellStart"/>
+      <w:r>
+        <w:rPr>
+          <w:rFonts w:ascii="Roboto" w:hAnsi="Roboto"/>
+          <w:lang w:val="en-US"/>
+        </w:rPr>
+        <w:t>te</w:t>
+      </w:r>
+      <w:proofErr w:type="spellEnd"/>
+      <w:r>
+        <w:rPr>
+          <w:rFonts w:ascii="Roboto" w:hAnsi="Roboto"/>
+          <w:lang w:val="en-US"/>
+        </w:rPr>
+        <w:t xml:space="preserve"> </w:t>
+      </w:r>
+      <w:proofErr w:type="spellStart"/>
+      <w:r>
+        <w:rPr>
+          <w:rFonts w:ascii="Roboto" w:hAnsi="Roboto"/>
+          <w:lang w:val="en-US"/>
+        </w:rPr>
+        <w:t>vallen</w:t>
+      </w:r>
+      <w:proofErr w:type="spellEnd"/>
+      <w:r>
+        <w:rPr>
+          <w:rFonts w:ascii="Roboto" w:hAnsi="Roboto"/>
+          <w:lang w:val="en-US"/>
+        </w:rPr>
+        <w:t xml:space="preserve">. </w:t>
       </w:r>
     </w:p>
     <w:p>
@@ -4838,13 +6866,95 @@
           <w:lang w:val="en-US"/>
         </w:rPr>
       </w:pPr>
-      <w:r>
-        <w:rPr>
-          <w:rFonts w:ascii="Roboto" w:hAnsi="Roboto"/>
-          <w:lang w:val="en-US"/>
-        </w:rPr>
-        <w:t>Webcare van een bedrijf of organisatie naar keuze</w:t>
-      </w:r>
+      <w:proofErr w:type="spellStart"/>
+      <w:r>
+        <w:rPr>
+          <w:rFonts w:ascii="Roboto" w:hAnsi="Roboto"/>
+          <w:lang w:val="en-US"/>
+        </w:rPr>
+        <w:t>Webcare</w:t>
+      </w:r>
+      <w:proofErr w:type="spellEnd"/>
+      <w:r>
+        <w:rPr>
+          <w:rFonts w:ascii="Roboto" w:hAnsi="Roboto"/>
+          <w:lang w:val="en-US"/>
+        </w:rPr>
+        <w:t xml:space="preserve"> van </w:t>
+      </w:r>
+      <w:proofErr w:type="spellStart"/>
+      <w:r>
+        <w:rPr>
+          <w:rFonts w:ascii="Roboto" w:hAnsi="Roboto"/>
+          <w:lang w:val="en-US"/>
+        </w:rPr>
+        <w:t>een</w:t>
+      </w:r>
+      <w:proofErr w:type="spellEnd"/>
+      <w:r>
+        <w:rPr>
+          <w:rFonts w:ascii="Roboto" w:hAnsi="Roboto"/>
+          <w:lang w:val="en-US"/>
+        </w:rPr>
+        <w:t xml:space="preserve"> </w:t>
+      </w:r>
+      <w:proofErr w:type="spellStart"/>
+      <w:r>
+        <w:rPr>
+          <w:rFonts w:ascii="Roboto" w:hAnsi="Roboto"/>
+          <w:lang w:val="en-US"/>
+        </w:rPr>
+        <w:t>bedrijf</w:t>
+      </w:r>
+      <w:proofErr w:type="spellEnd"/>
+      <w:r>
+        <w:rPr>
+          <w:rFonts w:ascii="Roboto" w:hAnsi="Roboto"/>
+          <w:lang w:val="en-US"/>
+        </w:rPr>
+        <w:t xml:space="preserve"> of </w:t>
+      </w:r>
+      <w:proofErr w:type="spellStart"/>
+      <w:r>
+        <w:rPr>
+          <w:rFonts w:ascii="Roboto" w:hAnsi="Roboto"/>
+          <w:lang w:val="en-US"/>
+        </w:rPr>
+        <w:t>organisatie</w:t>
+      </w:r>
+      <w:proofErr w:type="spellEnd"/>
+      <w:r>
+        <w:rPr>
+          <w:rFonts w:ascii="Roboto" w:hAnsi="Roboto"/>
+          <w:lang w:val="en-US"/>
+        </w:rPr>
+        <w:t xml:space="preserve"> </w:t>
+      </w:r>
+      <w:proofErr w:type="spellStart"/>
+      <w:r>
+        <w:rPr>
+          <w:rFonts w:ascii="Roboto" w:hAnsi="Roboto"/>
+          <w:lang w:val="en-US"/>
+        </w:rPr>
+        <w:t>naar</w:t>
+      </w:r>
+      <w:proofErr w:type="spellEnd"/>
+      <w:r>
+        <w:rPr>
+          <w:rFonts w:ascii="Roboto" w:hAnsi="Roboto"/>
+          <w:lang w:val="en-US"/>
+        </w:rPr>
+        <w:t xml:space="preserve"> </w:t>
+      </w:r>
+      <w:proofErr w:type="spellStart"/>
+      <w:r>
+        <w:rPr>
+          <w:rFonts w:ascii="Roboto" w:hAnsi="Roboto"/>
+          <w:lang w:val="en-US"/>
+        </w:rPr>
+        <w:t>keuze</w:t>
+      </w:r>
+      <w:proofErr w:type="spellEnd"/>
     </w:p>
     <w:p>
       <w:pPr>
@@ -4853,12 +6963,37 @@
           <w:lang w:val="en-US"/>
         </w:rPr>
       </w:pPr>
-      <w:r>
-        <w:rPr>
-          <w:rFonts w:ascii="Roboto" w:hAnsi="Roboto"/>
-          <w:lang w:val="en-US"/>
-        </w:rPr>
-        <w:t>Gekozen bedrijf: Paramount Pictures</w:t>
+      <w:proofErr w:type="spellStart"/>
+      <w:r>
+        <w:rPr>
+          <w:rFonts w:ascii="Roboto" w:hAnsi="Roboto"/>
+          <w:lang w:val="en-US"/>
+        </w:rPr>
+        <w:t>Gekozen</w:t>
+      </w:r>
+      <w:proofErr w:type="spellEnd"/>
+      <w:r>
+        <w:rPr>
+          <w:rFonts w:ascii="Roboto" w:hAnsi="Roboto"/>
+          <w:lang w:val="en-US"/>
+        </w:rPr>
+        <w:t xml:space="preserve"> </w:t>
+      </w:r>
+      <w:proofErr w:type="spellStart"/>
+      <w:r>
+        <w:rPr>
+          <w:rFonts w:ascii="Roboto" w:hAnsi="Roboto"/>
+          <w:lang w:val="en-US"/>
+        </w:rPr>
+        <w:t>bedrijf</w:t>
+      </w:r>
+      <w:proofErr w:type="spellEnd"/>
+      <w:r>
+        <w:rPr>
+          <w:rFonts w:ascii="Roboto" w:hAnsi="Roboto"/>
+          <w:lang w:val="en-US"/>
+        </w:rPr>
+        <w:t>: Paramount Pictures</w:t>
       </w:r>
     </w:p>
     <w:p>
@@ -4936,12 +7071,293 @@
           </wp:anchor>
         </w:drawing>
       </w:r>
-      <w:r>
-        <w:rPr>
-          <w:rFonts w:ascii="Roboto" w:hAnsi="Roboto"/>
-          <w:lang w:val="en-US"/>
-        </w:rPr>
-        <w:t>Ik vind dit een interessant account omdat het interactie heeft op een CHV zonder enig Informeel Taalgebruik, Personalisatie en uitnodigende retoriek (behalve humor).</w:t>
+      <w:proofErr w:type="spellStart"/>
+      <w:r>
+        <w:rPr>
+          <w:rFonts w:ascii="Roboto" w:hAnsi="Roboto"/>
+          <w:lang w:val="en-US"/>
+        </w:rPr>
+        <w:t>Ik</w:t>
+      </w:r>
+      <w:proofErr w:type="spellEnd"/>
+      <w:r>
+        <w:rPr>
+          <w:rFonts w:ascii="Roboto" w:hAnsi="Roboto"/>
+          <w:lang w:val="en-US"/>
+        </w:rPr>
+        <w:t xml:space="preserve"> </w:t>
+      </w:r>
+      <w:proofErr w:type="spellStart"/>
+      <w:r>
+        <w:rPr>
+          <w:rFonts w:ascii="Roboto" w:hAnsi="Roboto"/>
+          <w:lang w:val="en-US"/>
+        </w:rPr>
+        <w:t>vind</w:t>
+      </w:r>
+      <w:proofErr w:type="spellEnd"/>
+      <w:r>
+        <w:rPr>
+          <w:rFonts w:ascii="Roboto" w:hAnsi="Roboto"/>
+          <w:lang w:val="en-US"/>
+        </w:rPr>
+        <w:t xml:space="preserve"> </w:t>
+      </w:r>
+      <w:proofErr w:type="spellStart"/>
+      <w:r>
+        <w:rPr>
+          <w:rFonts w:ascii="Roboto" w:hAnsi="Roboto"/>
+          <w:lang w:val="en-US"/>
+        </w:rPr>
+        <w:t>dit</w:t>
+      </w:r>
+      <w:proofErr w:type="spellEnd"/>
+      <w:r>
+        <w:rPr>
+          <w:rFonts w:ascii="Roboto" w:hAnsi="Roboto"/>
+          <w:lang w:val="en-US"/>
+        </w:rPr>
+        <w:t xml:space="preserve"> </w:t>
+      </w:r>
+      <w:proofErr w:type="spellStart"/>
+      <w:r>
+        <w:rPr>
+          <w:rFonts w:ascii="Roboto" w:hAnsi="Roboto"/>
+          <w:lang w:val="en-US"/>
+        </w:rPr>
+        <w:t>een</w:t>
+      </w:r>
+      <w:proofErr w:type="spellEnd"/>
+      <w:r>
+        <w:rPr>
+          <w:rFonts w:ascii="Roboto" w:hAnsi="Roboto"/>
+          <w:lang w:val="en-US"/>
+        </w:rPr>
+        <w:t xml:space="preserve"> </w:t>
+      </w:r>
+      <w:proofErr w:type="spellStart"/>
+      <w:r>
+        <w:rPr>
+          <w:rFonts w:ascii="Roboto" w:hAnsi="Roboto"/>
+          <w:lang w:val="en-US"/>
+        </w:rPr>
+        <w:t>interessant</w:t>
+      </w:r>
+      <w:proofErr w:type="spellEnd"/>
+      <w:r>
+        <w:rPr>
+          <w:rFonts w:ascii="Roboto" w:hAnsi="Roboto"/>
+          <w:lang w:val="en-US"/>
+        </w:rPr>
+        <w:t xml:space="preserve"> account </w:t>
+      </w:r>
+      <w:proofErr w:type="spellStart"/>
+      <w:r>
+        <w:rPr>
+          <w:rFonts w:ascii="Roboto" w:hAnsi="Roboto"/>
+          <w:lang w:val="en-US"/>
+        </w:rPr>
+        <w:t>omdat</w:t>
+      </w:r>
+      <w:proofErr w:type="spellEnd"/>
+      <w:r>
+        <w:rPr>
+          <w:rFonts w:ascii="Roboto" w:hAnsi="Roboto"/>
+          <w:lang w:val="en-US"/>
+        </w:rPr>
+        <w:t xml:space="preserve"> het </w:t>
+      </w:r>
+      <w:proofErr w:type="spellStart"/>
+      <w:r>
+        <w:rPr>
+          <w:rFonts w:ascii="Roboto" w:hAnsi="Roboto"/>
+          <w:lang w:val="en-US"/>
+        </w:rPr>
+        <w:t>interactie</w:t>
+      </w:r>
+      <w:proofErr w:type="spellEnd"/>
+      <w:r>
+        <w:rPr>
+          <w:rFonts w:ascii="Roboto" w:hAnsi="Roboto"/>
+          <w:lang w:val="en-US"/>
+        </w:rPr>
+        <w:t xml:space="preserve"> </w:t>
+      </w:r>
+      <w:proofErr w:type="spellStart"/>
+      <w:r>
+        <w:rPr>
+          <w:rFonts w:ascii="Roboto" w:hAnsi="Roboto"/>
+          <w:lang w:val="en-US"/>
+        </w:rPr>
+        <w:t>heeft</w:t>
+      </w:r>
+      <w:proofErr w:type="spellEnd"/>
+      <w:r>
+        <w:rPr>
+          <w:rFonts w:ascii="Roboto" w:hAnsi="Roboto"/>
+          <w:lang w:val="en-US"/>
+        </w:rPr>
+        <w:t xml:space="preserve"> op </w:t>
+      </w:r>
+      <w:proofErr w:type="spellStart"/>
+      <w:r>
+        <w:rPr>
+          <w:rFonts w:ascii="Roboto" w:hAnsi="Roboto"/>
+          <w:lang w:val="en-US"/>
+        </w:rPr>
+        <w:t>een</w:t>
+      </w:r>
+      <w:proofErr w:type="spellEnd"/>
+      <w:r>
+        <w:rPr>
+          <w:rFonts w:ascii="Roboto" w:hAnsi="Roboto"/>
+          <w:lang w:val="en-US"/>
+        </w:rPr>
+        <w:t xml:space="preserve"> CHV </w:t>
+      </w:r>
+      <w:proofErr w:type="spellStart"/>
+      <w:r>
+        <w:rPr>
+          <w:rFonts w:ascii="Roboto" w:hAnsi="Roboto"/>
+          <w:lang w:val="en-US"/>
+        </w:rPr>
+        <w:t>zonder</w:t>
+      </w:r>
+      <w:proofErr w:type="spellEnd"/>
+      <w:r>
+        <w:rPr>
+          <w:rFonts w:ascii="Roboto" w:hAnsi="Roboto"/>
+          <w:lang w:val="en-US"/>
+        </w:rPr>
+        <w:t xml:space="preserve"> </w:t>
+      </w:r>
+      <w:proofErr w:type="spellStart"/>
+      <w:r>
+        <w:rPr>
+          <w:rFonts w:ascii="Roboto" w:hAnsi="Roboto"/>
+          <w:lang w:val="en-US"/>
+        </w:rPr>
+        <w:t>enig</w:t>
+      </w:r>
+      <w:proofErr w:type="spellEnd"/>
+      <w:r>
+        <w:rPr>
+          <w:rFonts w:ascii="Roboto" w:hAnsi="Roboto"/>
+          <w:lang w:val="en-US"/>
+        </w:rPr>
+        <w:t xml:space="preserve"> </w:t>
+      </w:r>
+      <w:proofErr w:type="spellStart"/>
+      <w:r>
+        <w:rPr>
+          <w:rFonts w:ascii="Roboto" w:hAnsi="Roboto"/>
+          <w:lang w:val="en-US"/>
+        </w:rPr>
+        <w:t>Informeel</w:t>
+      </w:r>
+      <w:proofErr w:type="spellEnd"/>
+      <w:r>
+        <w:rPr>
+          <w:rFonts w:ascii="Roboto" w:hAnsi="Roboto"/>
+          <w:lang w:val="en-US"/>
+        </w:rPr>
+        <w:t xml:space="preserve"> </w:t>
+      </w:r>
+      <w:proofErr w:type="spellStart"/>
+      <w:r>
+        <w:rPr>
+          <w:rFonts w:ascii="Roboto" w:hAnsi="Roboto"/>
+          <w:lang w:val="en-US"/>
+        </w:rPr>
+        <w:t>Taalgebruik</w:t>
+      </w:r>
+      <w:proofErr w:type="spellEnd"/>
+      <w:r>
+        <w:rPr>
+          <w:rFonts w:ascii="Roboto" w:hAnsi="Roboto"/>
+          <w:lang w:val="en-US"/>
+        </w:rPr>
+        <w:t xml:space="preserve">, </w:t>
+      </w:r>
+      <w:proofErr w:type="spellStart"/>
+      <w:r>
+        <w:rPr>
+          <w:rFonts w:ascii="Roboto" w:hAnsi="Roboto"/>
+          <w:lang w:val="en-US"/>
+        </w:rPr>
+        <w:t>Personalisatie</w:t>
+      </w:r>
+      <w:proofErr w:type="spellEnd"/>
+      <w:r>
+        <w:rPr>
+          <w:rFonts w:ascii="Roboto" w:hAnsi="Roboto"/>
+          <w:lang w:val="en-US"/>
+        </w:rPr>
+        <w:t xml:space="preserve"> </w:t>
+      </w:r>
+      <w:proofErr w:type="spellStart"/>
+      <w:r>
+        <w:rPr>
+          <w:rFonts w:ascii="Roboto" w:hAnsi="Roboto"/>
+          <w:lang w:val="en-US"/>
+        </w:rPr>
+        <w:t>en</w:t>
+      </w:r>
+      <w:proofErr w:type="spellEnd"/>
+      <w:r>
+        <w:rPr>
+          <w:rFonts w:ascii="Roboto" w:hAnsi="Roboto"/>
+          <w:lang w:val="en-US"/>
+        </w:rPr>
+        <w:t xml:space="preserve"> </w:t>
+      </w:r>
+      <w:proofErr w:type="spellStart"/>
+      <w:r>
+        <w:rPr>
+          <w:rFonts w:ascii="Roboto" w:hAnsi="Roboto"/>
+          <w:lang w:val="en-US"/>
+        </w:rPr>
+        <w:t>uitnodigende</w:t>
+      </w:r>
+      <w:proofErr w:type="spellEnd"/>
+      <w:r>
+        <w:rPr>
+          <w:rFonts w:ascii="Roboto" w:hAnsi="Roboto"/>
+          <w:lang w:val="en-US"/>
+        </w:rPr>
+        <w:t xml:space="preserve"> </w:t>
+      </w:r>
+      <w:proofErr w:type="spellStart"/>
+      <w:r>
+        <w:rPr>
+          <w:rFonts w:ascii="Roboto" w:hAnsi="Roboto"/>
+          <w:lang w:val="en-US"/>
+        </w:rPr>
+        <w:t>retoriek</w:t>
+      </w:r>
+      <w:proofErr w:type="spellEnd"/>
+      <w:r>
+        <w:rPr>
+          <w:rFonts w:ascii="Roboto" w:hAnsi="Roboto"/>
+          <w:lang w:val="en-US"/>
+        </w:rPr>
+        <w:t xml:space="preserve"> (</w:t>
+      </w:r>
+      <w:proofErr w:type="spellStart"/>
+      <w:r>
+        <w:rPr>
+          <w:rFonts w:ascii="Roboto" w:hAnsi="Roboto"/>
+          <w:lang w:val="en-US"/>
+        </w:rPr>
+        <w:t>behalve</w:t>
+      </w:r>
+      <w:proofErr w:type="spellEnd"/>
+      <w:r>
+        <w:rPr>
+          <w:rFonts w:ascii="Roboto" w:hAnsi="Roboto"/>
+          <w:lang w:val="en-US"/>
+        </w:rPr>
+        <w:t xml:space="preserve"> humor).</w:t>
       </w:r>
     </w:p>
     <w:p>
@@ -5021,12 +7437,181 @@
           </wp:anchor>
         </w:drawing>
       </w:r>
-      <w:r>
-        <w:rPr>
-          <w:rFonts w:ascii="Roboto" w:hAnsi="Roboto"/>
-          <w:lang w:val="en-US"/>
-        </w:rPr>
-        <w:t>Dit account tweet als een gemiddelde twitteraar en komt daar zelfs soms mee in de problemen.</w:t>
+      <w:proofErr w:type="spellStart"/>
+      <w:r>
+        <w:rPr>
+          <w:rFonts w:ascii="Roboto" w:hAnsi="Roboto"/>
+          <w:lang w:val="en-US"/>
+        </w:rPr>
+        <w:t>Dit</w:t>
+      </w:r>
+      <w:proofErr w:type="spellEnd"/>
+      <w:r>
+        <w:rPr>
+          <w:rFonts w:ascii="Roboto" w:hAnsi="Roboto"/>
+          <w:lang w:val="en-US"/>
+        </w:rPr>
+        <w:t xml:space="preserve"> account tweet </w:t>
+      </w:r>
+      <w:proofErr w:type="spellStart"/>
+      <w:r>
+        <w:rPr>
+          <w:rFonts w:ascii="Roboto" w:hAnsi="Roboto"/>
+          <w:lang w:val="en-US"/>
+        </w:rPr>
+        <w:t>als</w:t>
+      </w:r>
+      <w:proofErr w:type="spellEnd"/>
+      <w:r>
+        <w:rPr>
+          <w:rFonts w:ascii="Roboto" w:hAnsi="Roboto"/>
+          <w:lang w:val="en-US"/>
+        </w:rPr>
+        <w:t xml:space="preserve"> </w:t>
+      </w:r>
+      <w:proofErr w:type="spellStart"/>
+      <w:r>
+        <w:rPr>
+          <w:rFonts w:ascii="Roboto" w:hAnsi="Roboto"/>
+          <w:lang w:val="en-US"/>
+        </w:rPr>
+        <w:t>een</w:t>
+      </w:r>
+      <w:proofErr w:type="spellEnd"/>
+      <w:r>
+        <w:rPr>
+          <w:rFonts w:ascii="Roboto" w:hAnsi="Roboto"/>
+          <w:lang w:val="en-US"/>
+        </w:rPr>
+        <w:t xml:space="preserve"> </w:t>
+      </w:r>
+      <w:proofErr w:type="spellStart"/>
+      <w:r>
+        <w:rPr>
+          <w:rFonts w:ascii="Roboto" w:hAnsi="Roboto"/>
+          <w:lang w:val="en-US"/>
+        </w:rPr>
+        <w:t>gemiddelde</w:t>
+      </w:r>
+      <w:proofErr w:type="spellEnd"/>
+      <w:r>
+        <w:rPr>
+          <w:rFonts w:ascii="Roboto" w:hAnsi="Roboto"/>
+          <w:lang w:val="en-US"/>
+        </w:rPr>
+        <w:t xml:space="preserve"> </w:t>
+      </w:r>
+      <w:proofErr w:type="spellStart"/>
+      <w:r>
+        <w:rPr>
+          <w:rFonts w:ascii="Roboto" w:hAnsi="Roboto"/>
+          <w:lang w:val="en-US"/>
+        </w:rPr>
+        <w:t>twitteraar</w:t>
+      </w:r>
+      <w:proofErr w:type="spellEnd"/>
+      <w:r>
+        <w:rPr>
+          <w:rFonts w:ascii="Roboto" w:hAnsi="Roboto"/>
+          <w:lang w:val="en-US"/>
+        </w:rPr>
+        <w:t xml:space="preserve"> </w:t>
+      </w:r>
+      <w:proofErr w:type="spellStart"/>
+      <w:r>
+        <w:rPr>
+          <w:rFonts w:ascii="Roboto" w:hAnsi="Roboto"/>
+          <w:lang w:val="en-US"/>
+        </w:rPr>
+        <w:t>en</w:t>
+      </w:r>
+      <w:proofErr w:type="spellEnd"/>
+      <w:r>
+        <w:rPr>
+          <w:rFonts w:ascii="Roboto" w:hAnsi="Roboto"/>
+          <w:lang w:val="en-US"/>
+        </w:rPr>
+        <w:t xml:space="preserve"> </w:t>
+      </w:r>
+      <w:proofErr w:type="spellStart"/>
+      <w:r>
+        <w:rPr>
+          <w:rFonts w:ascii="Roboto" w:hAnsi="Roboto"/>
+          <w:lang w:val="en-US"/>
+        </w:rPr>
+        <w:t>komt</w:t>
+      </w:r>
+      <w:proofErr w:type="spellEnd"/>
+      <w:r>
+        <w:rPr>
+          <w:rFonts w:ascii="Roboto" w:hAnsi="Roboto"/>
+          <w:lang w:val="en-US"/>
+        </w:rPr>
+        <w:t xml:space="preserve"> </w:t>
+      </w:r>
+      <w:proofErr w:type="spellStart"/>
+      <w:r>
+        <w:rPr>
+          <w:rFonts w:ascii="Roboto" w:hAnsi="Roboto"/>
+          <w:lang w:val="en-US"/>
+        </w:rPr>
+        <w:t>daar</w:t>
+      </w:r>
+      <w:proofErr w:type="spellEnd"/>
+      <w:r>
+        <w:rPr>
+          <w:rFonts w:ascii="Roboto" w:hAnsi="Roboto"/>
+          <w:lang w:val="en-US"/>
+        </w:rPr>
+        <w:t xml:space="preserve"> </w:t>
+      </w:r>
+      <w:proofErr w:type="spellStart"/>
+      <w:r>
+        <w:rPr>
+          <w:rFonts w:ascii="Roboto" w:hAnsi="Roboto"/>
+          <w:lang w:val="en-US"/>
+        </w:rPr>
+        <w:t>zelfs</w:t>
+      </w:r>
+      <w:proofErr w:type="spellEnd"/>
+      <w:r>
+        <w:rPr>
+          <w:rFonts w:ascii="Roboto" w:hAnsi="Roboto"/>
+          <w:lang w:val="en-US"/>
+        </w:rPr>
+        <w:t xml:space="preserve"> </w:t>
+      </w:r>
+      <w:proofErr w:type="spellStart"/>
+      <w:r>
+        <w:rPr>
+          <w:rFonts w:ascii="Roboto" w:hAnsi="Roboto"/>
+          <w:lang w:val="en-US"/>
+        </w:rPr>
+        <w:t>soms</w:t>
+      </w:r>
+      <w:proofErr w:type="spellEnd"/>
+      <w:r>
+        <w:rPr>
+          <w:rFonts w:ascii="Roboto" w:hAnsi="Roboto"/>
+          <w:lang w:val="en-US"/>
+        </w:rPr>
+        <w:t xml:space="preserve"> mee in de </w:t>
+      </w:r>
+      <w:proofErr w:type="spellStart"/>
+      <w:r>
+        <w:rPr>
+          <w:rFonts w:ascii="Roboto" w:hAnsi="Roboto"/>
+          <w:lang w:val="en-US"/>
+        </w:rPr>
+        <w:t>problemen</w:t>
+      </w:r>
+      <w:proofErr w:type="spellEnd"/>
+      <w:r>
+        <w:rPr>
+          <w:rFonts w:ascii="Roboto" w:hAnsi="Roboto"/>
+          <w:lang w:val="en-US"/>
+        </w:rPr>
+        <w:t>.</w:t>
       </w:r>
       <w:r>
         <w:rPr>
@@ -5048,7 +7633,7 @@
           <w:noProof/>
         </w:rPr>
         <w:drawing>
-          <wp:anchor distT="0" distB="0" distL="114300" distR="114300" simplePos="0" relativeHeight="251660288" behindDoc="1" locked="0" layoutInCell="1" allowOverlap="1" wp14:anchorId="6FA3A4D1" wp14:editId="64FC63FC">
+          <wp:anchor distT="0" distB="0" distL="114300" distR="114300" simplePos="0" relativeHeight="251660288" behindDoc="1" locked="0" layoutInCell="1" allowOverlap="1" wp14:anchorId="6FA3A4D1" wp14:editId="123AF68A">
             <wp:simplePos x="0" y="0"/>
             <wp:positionH relativeFrom="column">
               <wp:posOffset>3124200</wp:posOffset>

</xml_diff>